<commit_message>
ssis transformation component overview
</commit_message>
<xml_diff>
--- a/04-ETL with SSIS/08-SSIS Data flow tasts.docx
+++ b/04-ETL with SSIS/08-SSIS Data flow tasts.docx
@@ -43,7 +43,7 @@
                     </pic:cNvPicPr>
                   </pic:nvPicPr>
                   <pic:blipFill>
-                    <a:blip r:embed="rId4"/>
+                    <a:blip r:embed="rId5"/>
                     <a:srcRect/>
                     <a:stretch>
                       <a:fillRect/>
@@ -74,6 +74,2086 @@
     </w:p>
     <w:p>
       <w:pPr>
+        <w:shd w:val="clear" w:color="auto" w:fill="FFFFFF"/>
+        <w:spacing w:after="0" w:line="240" w:lineRule="auto"/>
+        <w:rPr>
+          <w:rFonts w:ascii="Segoe UI" w:eastAsia="Times New Roman" w:hAnsi="Segoe UI" w:cs="Segoe UI"/>
+          <w:color w:val="212121"/>
+          <w:sz w:val="20"/>
+          <w:szCs w:val="20"/>
+        </w:rPr>
+      </w:pPr>
+      <w:r>
+        <w:rPr>
+          <w:rFonts w:ascii="Segoe UI" w:eastAsia="Times New Roman" w:hAnsi="Segoe UI" w:cs="Segoe UI"/>
+          <w:color w:val="212121"/>
+          <w:sz w:val="20"/>
+          <w:szCs w:val="20"/>
+        </w:rPr>
+        <w:t>Depending on the functionality transformations are divided into the following five groups:</w:t>
+      </w:r>
+    </w:p>
+    <w:p>
+      <w:pPr>
+        <w:numPr>
+          <w:ilvl w:val="0"/>
+          <w:numId w:val="1"/>
+        </w:numPr>
+        <w:shd w:val="clear" w:color="auto" w:fill="FFFFFF"/>
+        <w:spacing w:before="100" w:beforeAutospacing="1" w:after="100" w:afterAutospacing="1" w:line="240" w:lineRule="auto"/>
+        <w:rPr>
+          <w:rFonts w:ascii="Segoe UI" w:eastAsia="Times New Roman" w:hAnsi="Segoe UI" w:cs="Segoe UI"/>
+          <w:color w:val="212121"/>
+          <w:sz w:val="20"/>
+          <w:szCs w:val="20"/>
+        </w:rPr>
+      </w:pPr>
+      <w:r>
+        <w:rPr>
+          <w:rFonts w:ascii="Segoe UI" w:eastAsia="Times New Roman" w:hAnsi="Segoe UI" w:cs="Segoe UI"/>
+          <w:color w:val="212121"/>
+          <w:sz w:val="20"/>
+          <w:szCs w:val="20"/>
+        </w:rPr>
+        <w:t>Business Intelligence Transformations</w:t>
+      </w:r>
+    </w:p>
+    <w:p>
+      <w:pPr>
+        <w:numPr>
+          <w:ilvl w:val="0"/>
+          <w:numId w:val="1"/>
+        </w:numPr>
+        <w:shd w:val="clear" w:color="auto" w:fill="FFFFFF"/>
+        <w:spacing w:before="100" w:beforeAutospacing="1" w:after="100" w:afterAutospacing="1" w:line="240" w:lineRule="auto"/>
+        <w:rPr>
+          <w:rFonts w:ascii="Segoe UI" w:eastAsia="Times New Roman" w:hAnsi="Segoe UI" w:cs="Segoe UI"/>
+          <w:color w:val="212121"/>
+          <w:sz w:val="20"/>
+          <w:szCs w:val="20"/>
+        </w:rPr>
+      </w:pPr>
+      <w:r>
+        <w:rPr>
+          <w:rFonts w:ascii="Segoe UI" w:eastAsia="Times New Roman" w:hAnsi="Segoe UI" w:cs="Segoe UI"/>
+          <w:color w:val="212121"/>
+          <w:sz w:val="20"/>
+          <w:szCs w:val="20"/>
+        </w:rPr>
+        <w:t>Split And Join Transformations</w:t>
+      </w:r>
+    </w:p>
+    <w:p>
+      <w:pPr>
+        <w:numPr>
+          <w:ilvl w:val="0"/>
+          <w:numId w:val="1"/>
+        </w:numPr>
+        <w:shd w:val="clear" w:color="auto" w:fill="FFFFFF"/>
+        <w:spacing w:before="100" w:beforeAutospacing="1" w:after="100" w:afterAutospacing="1" w:line="240" w:lineRule="auto"/>
+        <w:rPr>
+          <w:rFonts w:ascii="Segoe UI" w:eastAsia="Times New Roman" w:hAnsi="Segoe UI" w:cs="Segoe UI"/>
+          <w:color w:val="212121"/>
+          <w:sz w:val="20"/>
+          <w:szCs w:val="20"/>
+        </w:rPr>
+      </w:pPr>
+      <w:r>
+        <w:rPr>
+          <w:rFonts w:ascii="Segoe UI" w:eastAsia="Times New Roman" w:hAnsi="Segoe UI" w:cs="Segoe UI"/>
+          <w:color w:val="212121"/>
+          <w:sz w:val="20"/>
+          <w:szCs w:val="20"/>
+        </w:rPr>
+        <w:t>Row Transformations</w:t>
+      </w:r>
+    </w:p>
+    <w:p>
+      <w:pPr>
+        <w:numPr>
+          <w:ilvl w:val="0"/>
+          <w:numId w:val="1"/>
+        </w:numPr>
+        <w:shd w:val="clear" w:color="auto" w:fill="FFFFFF"/>
+        <w:spacing w:before="100" w:beforeAutospacing="1" w:after="100" w:afterAutospacing="1" w:line="240" w:lineRule="auto"/>
+        <w:rPr>
+          <w:rFonts w:ascii="Segoe UI" w:eastAsia="Times New Roman" w:hAnsi="Segoe UI" w:cs="Segoe UI"/>
+          <w:color w:val="212121"/>
+          <w:sz w:val="20"/>
+          <w:szCs w:val="20"/>
+        </w:rPr>
+      </w:pPr>
+      <w:r>
+        <w:rPr>
+          <w:rFonts w:ascii="Segoe UI" w:eastAsia="Times New Roman" w:hAnsi="Segoe UI" w:cs="Segoe UI"/>
+          <w:color w:val="212121"/>
+          <w:sz w:val="20"/>
+          <w:szCs w:val="20"/>
+        </w:rPr>
+        <w:t>Row-Set Transformations</w:t>
+      </w:r>
+    </w:p>
+    <w:p>
+      <w:pPr>
+        <w:numPr>
+          <w:ilvl w:val="0"/>
+          <w:numId w:val="1"/>
+        </w:numPr>
+        <w:shd w:val="clear" w:color="auto" w:fill="FFFFFF"/>
+        <w:spacing w:before="100" w:beforeAutospacing="1" w:after="100" w:afterAutospacing="1" w:line="240" w:lineRule="auto"/>
+        <w:rPr>
+          <w:rFonts w:ascii="Segoe UI" w:eastAsia="Times New Roman" w:hAnsi="Segoe UI" w:cs="Segoe UI"/>
+          <w:color w:val="212121"/>
+          <w:sz w:val="20"/>
+          <w:szCs w:val="20"/>
+        </w:rPr>
+      </w:pPr>
+      <w:r>
+        <w:rPr>
+          <w:rFonts w:ascii="Segoe UI" w:eastAsia="Times New Roman" w:hAnsi="Segoe UI" w:cs="Segoe UI"/>
+          <w:color w:val="212121"/>
+          <w:sz w:val="20"/>
+          <w:szCs w:val="20"/>
+        </w:rPr>
+        <w:t>Other Transformations.</w:t>
+      </w:r>
+    </w:p>
+    <w:p>
+      <w:pPr>
+        <w:shd w:val="clear" w:color="auto" w:fill="FFFFFF"/>
+        <w:spacing w:after="0" w:line="240" w:lineRule="auto"/>
+        <w:outlineLvl w:val="1"/>
+        <w:rPr>
+          <w:rFonts w:ascii="Segoe UI" w:eastAsia="Times New Roman" w:hAnsi="Segoe UI" w:cs="Segoe UI"/>
+          <w:color w:val="212121"/>
+          <w:sz w:val="20"/>
+          <w:szCs w:val="20"/>
+        </w:rPr>
+      </w:pPr>
+      <w:r>
+        <w:rPr>
+          <w:rFonts w:ascii="Segoe UI" w:eastAsia="Times New Roman" w:hAnsi="Segoe UI" w:cs="Segoe UI"/>
+          <w:b/>
+          <w:color w:val="212121"/>
+          <w:sz w:val="20"/>
+          <w:szCs w:val="20"/>
+        </w:rPr>
+        <w:t>Business Intelligence Transformations</w:t>
+      </w:r>
+    </w:p>
+    <w:p>
+      <w:pPr>
+        <w:numPr>
+          <w:ilvl w:val="0"/>
+          <w:numId w:val="2"/>
+        </w:numPr>
+        <w:shd w:val="clear" w:color="auto" w:fill="FFFFFF"/>
+        <w:spacing w:before="100" w:beforeAutospacing="1" w:after="100" w:afterAutospacing="1" w:line="240" w:lineRule="auto"/>
+        <w:rPr>
+          <w:rFonts w:ascii="Segoe UI" w:eastAsia="Times New Roman" w:hAnsi="Segoe UI" w:cs="Segoe UI"/>
+          <w:color w:val="212121"/>
+          <w:sz w:val="20"/>
+          <w:szCs w:val="20"/>
+        </w:rPr>
+      </w:pPr>
+      <w:r>
+        <w:rPr>
+          <w:rFonts w:ascii="Segoe UI" w:eastAsia="Times New Roman" w:hAnsi="Segoe UI" w:cs="Segoe UI"/>
+          <w:b/>
+          <w:bCs/>
+          <w:color w:val="212121"/>
+          <w:sz w:val="20"/>
+          <w:szCs w:val="20"/>
+        </w:rPr>
+        <w:t>Fuzzy Group Transformation</w:t>
+      </w:r>
+      <w:r>
+        <w:rPr>
+          <w:rFonts w:ascii="Segoe UI" w:eastAsia="Times New Roman" w:hAnsi="Segoe UI" w:cs="Segoe UI"/>
+          <w:color w:val="212121"/>
+          <w:sz w:val="20"/>
+          <w:szCs w:val="20"/>
+        </w:rPr>
+        <w:t xml:space="preserve">: The Fuzzy Group Transformation is used to do data cleansing by finding rows that are likely duplicates and </w:t>
+      </w:r>
+      <w:r>
+        <w:rPr>
+          <w:rFonts w:ascii="Segoe UI" w:eastAsia="Times New Roman" w:hAnsi="Segoe UI" w:cs="Segoe UI"/>
+          <w:i/>
+          <w:color w:val="212121"/>
+          <w:sz w:val="20"/>
+          <w:szCs w:val="20"/>
+          <w:u w:val="single"/>
+        </w:rPr>
+        <w:t>reduce the number of duplicates within a dataset based on the Matching Decision.</w:t>
+      </w:r>
+      <w:r>
+        <w:rPr>
+          <w:rFonts w:ascii="Segoe UI" w:eastAsia="Times New Roman" w:hAnsi="Segoe UI" w:cs="Segoe UI"/>
+          <w:color w:val="212121"/>
+          <w:sz w:val="20"/>
+          <w:szCs w:val="20"/>
+        </w:rPr>
+        <w:t xml:space="preserve"> This Transformation will accept only string data types while reducing the amount of duplicate data.</w:t>
+      </w:r>
+    </w:p>
+    <w:p>
+      <w:pPr>
+        <w:numPr>
+          <w:ilvl w:val="0"/>
+          <w:numId w:val="2"/>
+        </w:numPr>
+        <w:shd w:val="clear" w:color="auto" w:fill="FFFFFF"/>
+        <w:spacing w:before="100" w:beforeAutospacing="1" w:after="100" w:afterAutospacing="1" w:line="240" w:lineRule="auto"/>
+        <w:rPr>
+          <w:rFonts w:ascii="Segoe UI" w:eastAsia="Times New Roman" w:hAnsi="Segoe UI" w:cs="Segoe UI"/>
+          <w:color w:val="212121"/>
+          <w:sz w:val="20"/>
+          <w:szCs w:val="20"/>
+        </w:rPr>
+      </w:pPr>
+      <w:r>
+        <w:rPr>
+          <w:rFonts w:ascii="Segoe UI" w:eastAsia="Times New Roman" w:hAnsi="Segoe UI" w:cs="Segoe UI"/>
+          <w:b/>
+          <w:bCs/>
+          <w:color w:val="212121"/>
+          <w:sz w:val="20"/>
+          <w:szCs w:val="20"/>
+        </w:rPr>
+        <w:t>Fuzzy Lookup Transformation</w:t>
+      </w:r>
+      <w:r>
+        <w:rPr>
+          <w:rFonts w:ascii="Segoe UI" w:eastAsia="Times New Roman" w:hAnsi="Segoe UI" w:cs="Segoe UI"/>
+          <w:color w:val="212121"/>
+          <w:sz w:val="20"/>
+          <w:szCs w:val="20"/>
+        </w:rPr>
+        <w:t xml:space="preserve">: The Fuzzy Lookup Transformation is used to return </w:t>
+      </w:r>
+      <w:r>
+        <w:rPr>
+          <w:rFonts w:ascii="Segoe UI" w:eastAsia="Times New Roman" w:hAnsi="Segoe UI" w:cs="Segoe UI"/>
+          <w:i/>
+          <w:color w:val="212121"/>
+          <w:sz w:val="20"/>
+          <w:szCs w:val="20"/>
+          <w:u w:val="single"/>
+        </w:rPr>
+        <w:t>close matches of reference</w:t>
+      </w:r>
+      <w:r>
+        <w:rPr>
+          <w:rFonts w:ascii="Segoe UI" w:eastAsia="Times New Roman" w:hAnsi="Segoe UI" w:cs="Segoe UI"/>
+          <w:color w:val="212121"/>
+          <w:sz w:val="20"/>
+          <w:szCs w:val="20"/>
+        </w:rPr>
+        <w:t xml:space="preserve"> data for the incoming data stream. It can be matched and standardizes the data based on fuzzy logic.</w:t>
+      </w:r>
+    </w:p>
+    <w:p>
+      <w:pPr>
+        <w:numPr>
+          <w:ilvl w:val="0"/>
+          <w:numId w:val="2"/>
+        </w:numPr>
+        <w:shd w:val="clear" w:color="auto" w:fill="FFFFFF"/>
+        <w:spacing w:before="100" w:beforeAutospacing="1" w:after="100" w:afterAutospacing="1" w:line="240" w:lineRule="auto"/>
+        <w:rPr>
+          <w:rFonts w:ascii="Segoe UI" w:eastAsia="Times New Roman" w:hAnsi="Segoe UI" w:cs="Segoe UI"/>
+          <w:color w:val="212121"/>
+          <w:sz w:val="20"/>
+          <w:szCs w:val="20"/>
+        </w:rPr>
+      </w:pPr>
+      <w:r>
+        <w:rPr>
+          <w:rFonts w:ascii="Segoe UI" w:eastAsia="Times New Roman" w:hAnsi="Segoe UI" w:cs="Segoe UI"/>
+          <w:b/>
+          <w:bCs/>
+          <w:color w:val="212121"/>
+          <w:sz w:val="20"/>
+          <w:szCs w:val="20"/>
+        </w:rPr>
+        <w:t>Term Extraction Transformation</w:t>
+      </w:r>
+      <w:r>
+        <w:rPr>
+          <w:rFonts w:ascii="Segoe UI" w:eastAsia="Times New Roman" w:hAnsi="Segoe UI" w:cs="Segoe UI"/>
+          <w:color w:val="212121"/>
+          <w:sz w:val="20"/>
+          <w:szCs w:val="20"/>
+        </w:rPr>
+        <w:t xml:space="preserve">: </w:t>
+      </w:r>
+      <w:r>
+        <w:rPr>
+          <w:rFonts w:ascii="Segoe UI" w:eastAsia="Times New Roman" w:hAnsi="Segoe UI" w:cs="Segoe UI"/>
+          <w:i/>
+          <w:color w:val="212121"/>
+          <w:sz w:val="20"/>
+          <w:szCs w:val="20"/>
+          <w:u w:val="single"/>
+        </w:rPr>
+        <w:t>Extracts terms</w:t>
+      </w:r>
+      <w:r>
+        <w:rPr>
+          <w:rFonts w:ascii="Segoe UI" w:eastAsia="Times New Roman" w:hAnsi="Segoe UI" w:cs="Segoe UI"/>
+          <w:color w:val="212121"/>
+          <w:sz w:val="20"/>
+          <w:szCs w:val="20"/>
+        </w:rPr>
+        <w:t xml:space="preserve"> (nouns and noun phrases) from the input text into the transformation output column.</w:t>
+      </w:r>
+    </w:p>
+    <w:p>
+      <w:pPr>
+        <w:numPr>
+          <w:ilvl w:val="0"/>
+          <w:numId w:val="2"/>
+        </w:numPr>
+        <w:shd w:val="clear" w:color="auto" w:fill="FFFFFF"/>
+        <w:spacing w:before="100" w:beforeAutospacing="1" w:after="100" w:afterAutospacing="1" w:line="240" w:lineRule="auto"/>
+        <w:rPr>
+          <w:rFonts w:ascii="Segoe UI" w:eastAsia="Times New Roman" w:hAnsi="Segoe UI" w:cs="Segoe UI"/>
+          <w:color w:val="212121"/>
+          <w:sz w:val="20"/>
+          <w:szCs w:val="20"/>
+        </w:rPr>
+      </w:pPr>
+      <w:r>
+        <w:rPr>
+          <w:rFonts w:ascii="Segoe UI" w:eastAsia="Times New Roman" w:hAnsi="Segoe UI" w:cs="Segoe UI"/>
+          <w:b/>
+          <w:bCs/>
+          <w:color w:val="212121"/>
+          <w:sz w:val="20"/>
+          <w:szCs w:val="20"/>
+        </w:rPr>
+        <w:t>Term Lookup Transformation</w:t>
+      </w:r>
+      <w:r>
+        <w:rPr>
+          <w:rFonts w:ascii="Segoe UI" w:eastAsia="Times New Roman" w:hAnsi="Segoe UI" w:cs="Segoe UI"/>
+          <w:color w:val="212121"/>
+          <w:sz w:val="20"/>
+          <w:szCs w:val="20"/>
+        </w:rPr>
+        <w:t xml:space="preserve">: Extracts terms from the </w:t>
+      </w:r>
+      <w:r>
+        <w:rPr>
+          <w:rFonts w:ascii="Segoe UI" w:eastAsia="Times New Roman" w:hAnsi="Segoe UI" w:cs="Segoe UI"/>
+          <w:i/>
+          <w:color w:val="212121"/>
+          <w:sz w:val="20"/>
+          <w:szCs w:val="20"/>
+          <w:u w:val="single"/>
+        </w:rPr>
+        <w:t>input column with TEXT data type and match them with the same or similar terms found in the lookup table</w:t>
+      </w:r>
+      <w:r>
+        <w:rPr>
+          <w:rFonts w:ascii="Segoe UI" w:eastAsia="Times New Roman" w:hAnsi="Segoe UI" w:cs="Segoe UI"/>
+          <w:color w:val="212121"/>
+          <w:sz w:val="20"/>
+          <w:szCs w:val="20"/>
+        </w:rPr>
+        <w:t xml:space="preserve">. Each term found in the lookup table is scanned for in the input column. If the term is found then the transformation returns the value as well as the number of times it occurs in the row. You can configure this transformation </w:t>
+      </w:r>
+      <w:r>
+        <w:rPr>
+          <w:rFonts w:ascii="Segoe UI" w:eastAsia="Times New Roman" w:hAnsi="Segoe UI" w:cs="Segoe UI"/>
+          <w:i/>
+          <w:color w:val="212121"/>
+          <w:sz w:val="20"/>
+          <w:szCs w:val="20"/>
+          <w:u w:val="single"/>
+        </w:rPr>
+        <w:t>to do a case-sensitive search</w:t>
+      </w:r>
+      <w:r>
+        <w:rPr>
+          <w:rFonts w:ascii="Segoe UI" w:eastAsia="Times New Roman" w:hAnsi="Segoe UI" w:cs="Segoe UI"/>
+          <w:color w:val="212121"/>
+          <w:sz w:val="20"/>
+          <w:szCs w:val="20"/>
+        </w:rPr>
+        <w:t>.</w:t>
+      </w:r>
+    </w:p>
+    <w:p>
+      <w:pPr>
+        <w:numPr>
+          <w:ilvl w:val="0"/>
+          <w:numId w:val="2"/>
+        </w:numPr>
+        <w:shd w:val="clear" w:color="auto" w:fill="FFFFFF"/>
+        <w:spacing w:before="100" w:beforeAutospacing="1" w:after="100" w:afterAutospacing="1" w:line="240" w:lineRule="auto"/>
+        <w:rPr>
+          <w:rFonts w:ascii="Segoe UI" w:eastAsia="Times New Roman" w:hAnsi="Segoe UI" w:cs="Segoe UI"/>
+          <w:color w:val="212121"/>
+          <w:sz w:val="20"/>
+          <w:szCs w:val="20"/>
+        </w:rPr>
+      </w:pPr>
+      <w:r>
+        <w:rPr>
+          <w:rFonts w:ascii="Segoe UI" w:eastAsia="Times New Roman" w:hAnsi="Segoe UI" w:cs="Segoe UI"/>
+          <w:b/>
+          <w:bCs/>
+          <w:color w:val="212121"/>
+          <w:sz w:val="20"/>
+          <w:szCs w:val="20"/>
+        </w:rPr>
+        <w:t>Data Mining Query Transformation</w:t>
+      </w:r>
+      <w:r>
+        <w:rPr>
+          <w:rFonts w:ascii="Segoe UI" w:eastAsia="Times New Roman" w:hAnsi="Segoe UI" w:cs="Segoe UI"/>
+          <w:color w:val="212121"/>
+          <w:sz w:val="20"/>
+          <w:szCs w:val="20"/>
+        </w:rPr>
+        <w:t xml:space="preserve">: Queries a data mining model. Includes a query builder to </w:t>
+      </w:r>
+      <w:r>
+        <w:rPr>
+          <w:rFonts w:ascii="Segoe UI" w:eastAsia="Times New Roman" w:hAnsi="Segoe UI" w:cs="Segoe UI"/>
+          <w:i/>
+          <w:color w:val="212121"/>
+          <w:sz w:val="20"/>
+          <w:szCs w:val="20"/>
+          <w:u w:val="single"/>
+        </w:rPr>
+        <w:t xml:space="preserve">assist you with the development of Data Mining </w:t>
+      </w:r>
+      <w:proofErr w:type="spellStart"/>
+      <w:r>
+        <w:rPr>
+          <w:rFonts w:ascii="Segoe UI" w:eastAsia="Times New Roman" w:hAnsi="Segoe UI" w:cs="Segoe UI"/>
+          <w:i/>
+          <w:color w:val="212121"/>
+          <w:sz w:val="20"/>
+          <w:szCs w:val="20"/>
+          <w:u w:val="single"/>
+        </w:rPr>
+        <w:t>eXpressions</w:t>
+      </w:r>
+      <w:proofErr w:type="spellEnd"/>
+      <w:r>
+        <w:rPr>
+          <w:rFonts w:ascii="Segoe UI" w:eastAsia="Times New Roman" w:hAnsi="Segoe UI" w:cs="Segoe UI"/>
+          <w:i/>
+          <w:color w:val="212121"/>
+          <w:sz w:val="20"/>
+          <w:szCs w:val="20"/>
+          <w:u w:val="single"/>
+        </w:rPr>
+        <w:t xml:space="preserve"> (DMX) prediction queries</w:t>
+      </w:r>
+      <w:r>
+        <w:rPr>
+          <w:rFonts w:ascii="Segoe UI" w:eastAsia="Times New Roman" w:hAnsi="Segoe UI" w:cs="Segoe UI"/>
+          <w:color w:val="212121"/>
+          <w:sz w:val="20"/>
+          <w:szCs w:val="20"/>
+        </w:rPr>
+        <w:t>.</w:t>
+      </w:r>
+    </w:p>
+    <w:p>
+      <w:pPr>
+        <w:numPr>
+          <w:ilvl w:val="0"/>
+          <w:numId w:val="2"/>
+        </w:numPr>
+        <w:shd w:val="clear" w:color="auto" w:fill="FFFFFF"/>
+        <w:spacing w:before="100" w:beforeAutospacing="1" w:after="100" w:afterAutospacing="1" w:line="240" w:lineRule="auto"/>
+        <w:rPr>
+          <w:rFonts w:ascii="Segoe UI" w:eastAsia="Times New Roman" w:hAnsi="Segoe UI" w:cs="Segoe UI"/>
+          <w:color w:val="212121"/>
+          <w:sz w:val="20"/>
+          <w:szCs w:val="20"/>
+        </w:rPr>
+      </w:pPr>
+      <w:r>
+        <w:rPr>
+          <w:rFonts w:ascii="Segoe UI" w:eastAsia="Times New Roman" w:hAnsi="Segoe UI" w:cs="Segoe UI"/>
+          <w:b/>
+          <w:bCs/>
+          <w:color w:val="212121"/>
+          <w:sz w:val="20"/>
+          <w:szCs w:val="20"/>
+        </w:rPr>
+        <w:t>Data Cleansing Transformation</w:t>
+      </w:r>
+      <w:r>
+        <w:rPr>
+          <w:rFonts w:ascii="Segoe UI" w:eastAsia="Times New Roman" w:hAnsi="Segoe UI" w:cs="Segoe UI"/>
+          <w:color w:val="212121"/>
+          <w:sz w:val="20"/>
+          <w:szCs w:val="20"/>
+        </w:rPr>
+        <w:t xml:space="preserve">: This transformation is used to </w:t>
+      </w:r>
+      <w:r>
+        <w:rPr>
+          <w:rFonts w:ascii="Segoe UI" w:eastAsia="Times New Roman" w:hAnsi="Segoe UI" w:cs="Segoe UI"/>
+          <w:i/>
+          <w:color w:val="212121"/>
+          <w:sz w:val="20"/>
+          <w:szCs w:val="20"/>
+          <w:u w:val="single"/>
+        </w:rPr>
+        <w:t>do automating data cleansing and monitoring</w:t>
+      </w:r>
+      <w:r>
+        <w:rPr>
+          <w:rFonts w:ascii="Segoe UI" w:eastAsia="Times New Roman" w:hAnsi="Segoe UI" w:cs="Segoe UI"/>
+          <w:color w:val="212121"/>
+          <w:sz w:val="20"/>
+          <w:szCs w:val="20"/>
+        </w:rPr>
+        <w:t xml:space="preserve"> the overall status of the data cleansing process.</w:t>
+      </w:r>
+    </w:p>
+    <w:p>
+      <w:pPr>
+        <w:shd w:val="clear" w:color="auto" w:fill="FFFFFF"/>
+        <w:spacing w:after="0" w:line="240" w:lineRule="auto"/>
+        <w:outlineLvl w:val="1"/>
+        <w:rPr>
+          <w:rFonts w:ascii="Segoe UI" w:eastAsia="Times New Roman" w:hAnsi="Segoe UI" w:cs="Segoe UI"/>
+          <w:b/>
+          <w:color w:val="212121"/>
+          <w:sz w:val="20"/>
+          <w:szCs w:val="20"/>
+        </w:rPr>
+      </w:pPr>
+      <w:r>
+        <w:rPr>
+          <w:rFonts w:ascii="Segoe UI" w:eastAsia="Times New Roman" w:hAnsi="Segoe UI" w:cs="Segoe UI"/>
+          <w:b/>
+          <w:color w:val="212121"/>
+          <w:sz w:val="20"/>
+          <w:szCs w:val="20"/>
+        </w:rPr>
+        <w:t>Split and Join Transformations</w:t>
+      </w:r>
+    </w:p>
+    <w:p>
+      <w:pPr>
+        <w:numPr>
+          <w:ilvl w:val="0"/>
+          <w:numId w:val="3"/>
+        </w:numPr>
+        <w:shd w:val="clear" w:color="auto" w:fill="FFFFFF"/>
+        <w:spacing w:before="100" w:beforeAutospacing="1" w:after="100" w:afterAutospacing="1" w:line="240" w:lineRule="auto"/>
+        <w:rPr>
+          <w:rFonts w:ascii="Segoe UI" w:eastAsia="Times New Roman" w:hAnsi="Segoe UI" w:cs="Segoe UI"/>
+          <w:color w:val="212121"/>
+          <w:sz w:val="20"/>
+          <w:szCs w:val="20"/>
+        </w:rPr>
+      </w:pPr>
+      <w:r>
+        <w:rPr>
+          <w:rFonts w:ascii="Segoe UI" w:eastAsia="Times New Roman" w:hAnsi="Segoe UI" w:cs="Segoe UI"/>
+          <w:b/>
+          <w:bCs/>
+          <w:color w:val="212121"/>
+          <w:sz w:val="20"/>
+          <w:szCs w:val="20"/>
+        </w:rPr>
+        <w:t>Cache Transformation</w:t>
+      </w:r>
+      <w:r>
+        <w:rPr>
+          <w:rFonts w:ascii="Segoe UI" w:eastAsia="Times New Roman" w:hAnsi="Segoe UI" w:cs="Segoe UI"/>
+          <w:color w:val="212121"/>
+          <w:sz w:val="20"/>
+          <w:szCs w:val="20"/>
+        </w:rPr>
+        <w:t xml:space="preserve">: This transformation is used to </w:t>
+      </w:r>
+      <w:r>
+        <w:rPr>
+          <w:rFonts w:ascii="Segoe UI" w:eastAsia="Times New Roman" w:hAnsi="Segoe UI" w:cs="Segoe UI"/>
+          <w:i/>
+          <w:color w:val="212121"/>
+          <w:sz w:val="20"/>
+          <w:szCs w:val="20"/>
+          <w:u w:val="single"/>
+        </w:rPr>
+        <w:t>store data as a file or in memory</w:t>
+      </w:r>
+      <w:r>
+        <w:rPr>
+          <w:rFonts w:ascii="Segoe UI" w:eastAsia="Times New Roman" w:hAnsi="Segoe UI" w:cs="Segoe UI"/>
+          <w:color w:val="212121"/>
+          <w:sz w:val="20"/>
+          <w:szCs w:val="20"/>
+        </w:rPr>
+        <w:t xml:space="preserve"> for use in a lookup transformation</w:t>
+      </w:r>
+    </w:p>
+    <w:p>
+      <w:pPr>
+        <w:numPr>
+          <w:ilvl w:val="0"/>
+          <w:numId w:val="3"/>
+        </w:numPr>
+        <w:shd w:val="clear" w:color="auto" w:fill="FFFFFF"/>
+        <w:spacing w:before="100" w:beforeAutospacing="1" w:after="100" w:afterAutospacing="1" w:line="240" w:lineRule="auto"/>
+        <w:rPr>
+          <w:rFonts w:ascii="Segoe UI" w:eastAsia="Times New Roman" w:hAnsi="Segoe UI" w:cs="Segoe UI"/>
+          <w:i/>
+          <w:color w:val="212121"/>
+          <w:sz w:val="20"/>
+          <w:szCs w:val="20"/>
+          <w:u w:val="single"/>
+        </w:rPr>
+      </w:pPr>
+      <w:r>
+        <w:rPr>
+          <w:rFonts w:ascii="Segoe UI" w:eastAsia="Times New Roman" w:hAnsi="Segoe UI" w:cs="Segoe UI"/>
+          <w:b/>
+          <w:bCs/>
+          <w:color w:val="212121"/>
+          <w:sz w:val="20"/>
+          <w:szCs w:val="20"/>
+        </w:rPr>
+        <w:t>Conditional Split</w:t>
+      </w:r>
+      <w:r>
+        <w:rPr>
+          <w:rFonts w:ascii="Segoe UI" w:eastAsia="Times New Roman" w:hAnsi="Segoe UI" w:cs="Segoe UI"/>
+          <w:color w:val="212121"/>
+          <w:sz w:val="20"/>
+          <w:szCs w:val="20"/>
+        </w:rPr>
+        <w:t xml:space="preserve">: This transformation is used to accepts input and determine which destination to pipe the data into based on the result of an expression. It </w:t>
+      </w:r>
+      <w:r>
+        <w:rPr>
+          <w:rFonts w:ascii="Segoe UI" w:eastAsia="Times New Roman" w:hAnsi="Segoe UI" w:cs="Segoe UI"/>
+          <w:i/>
+          <w:color w:val="212121"/>
+          <w:sz w:val="20"/>
+          <w:szCs w:val="20"/>
+          <w:u w:val="single"/>
+        </w:rPr>
+        <w:t>redirects rows of data that meet specific conditions to different outputs</w:t>
+      </w:r>
+    </w:p>
+    <w:p>
+      <w:pPr>
+        <w:numPr>
+          <w:ilvl w:val="0"/>
+          <w:numId w:val="3"/>
+        </w:numPr>
+        <w:shd w:val="clear" w:color="auto" w:fill="FFFFFF"/>
+        <w:spacing w:before="100" w:beforeAutospacing="1" w:after="100" w:afterAutospacing="1" w:line="240" w:lineRule="auto"/>
+        <w:rPr>
+          <w:rFonts w:ascii="Segoe UI" w:eastAsia="Times New Roman" w:hAnsi="Segoe UI" w:cs="Segoe UI"/>
+          <w:color w:val="212121"/>
+          <w:sz w:val="20"/>
+          <w:szCs w:val="20"/>
+        </w:rPr>
+      </w:pPr>
+      <w:r>
+        <w:rPr>
+          <w:rFonts w:ascii="Segoe UI" w:eastAsia="Times New Roman" w:hAnsi="Segoe UI" w:cs="Segoe UI"/>
+          <w:b/>
+          <w:bCs/>
+          <w:color w:val="212121"/>
+          <w:sz w:val="20"/>
+          <w:szCs w:val="20"/>
+        </w:rPr>
+        <w:t>Look-Up Transformation</w:t>
+      </w:r>
+      <w:r>
+        <w:rPr>
+          <w:rFonts w:ascii="Segoe UI" w:eastAsia="Times New Roman" w:hAnsi="Segoe UI" w:cs="Segoe UI"/>
+          <w:color w:val="212121"/>
+          <w:sz w:val="20"/>
+          <w:szCs w:val="20"/>
+        </w:rPr>
+        <w:t xml:space="preserve">: This Look Up Transformation is used to </w:t>
+      </w:r>
+      <w:r>
+        <w:rPr>
+          <w:rFonts w:ascii="Segoe UI" w:eastAsia="Times New Roman" w:hAnsi="Segoe UI" w:cs="Segoe UI"/>
+          <w:i/>
+          <w:color w:val="212121"/>
+          <w:sz w:val="20"/>
+          <w:szCs w:val="20"/>
+          <w:u w:val="single"/>
+        </w:rPr>
+        <w:t>join the input data set to the reference table, view or row set</w:t>
+      </w:r>
+      <w:r>
+        <w:rPr>
+          <w:rFonts w:ascii="Segoe UI" w:eastAsia="Times New Roman" w:hAnsi="Segoe UI" w:cs="Segoe UI"/>
+          <w:color w:val="212121"/>
+          <w:sz w:val="20"/>
+          <w:szCs w:val="20"/>
+        </w:rPr>
+        <w:t xml:space="preserve"> created by a SQL statement to lookup corresponding values. If some rows in the input data do not have corresponding rows in the lookup table then you must redirect such rows to a different output.</w:t>
+      </w:r>
+    </w:p>
+    <w:p>
+      <w:pPr>
+        <w:numPr>
+          <w:ilvl w:val="0"/>
+          <w:numId w:val="3"/>
+        </w:numPr>
+        <w:shd w:val="clear" w:color="auto" w:fill="FFFFFF"/>
+        <w:spacing w:before="100" w:beforeAutospacing="1" w:after="100" w:afterAutospacing="1" w:line="240" w:lineRule="auto"/>
+        <w:rPr>
+          <w:rFonts w:ascii="Segoe UI" w:eastAsia="Times New Roman" w:hAnsi="Segoe UI" w:cs="Segoe UI"/>
+          <w:color w:val="212121"/>
+          <w:sz w:val="20"/>
+          <w:szCs w:val="20"/>
+        </w:rPr>
+      </w:pPr>
+      <w:r>
+        <w:rPr>
+          <w:rFonts w:ascii="Segoe UI" w:eastAsia="Times New Roman" w:hAnsi="Segoe UI" w:cs="Segoe UI"/>
+          <w:b/>
+          <w:bCs/>
+          <w:color w:val="212121"/>
+          <w:sz w:val="20"/>
+          <w:szCs w:val="20"/>
+        </w:rPr>
+        <w:lastRenderedPageBreak/>
+        <w:t>Merge Transformation</w:t>
+      </w:r>
+      <w:r>
+        <w:rPr>
+          <w:rFonts w:ascii="Segoe UI" w:eastAsia="Times New Roman" w:hAnsi="Segoe UI" w:cs="Segoe UI"/>
+          <w:color w:val="212121"/>
+          <w:sz w:val="20"/>
+          <w:szCs w:val="20"/>
+        </w:rPr>
+        <w:t xml:space="preserve">: This transformation is used to </w:t>
+      </w:r>
+      <w:r>
+        <w:rPr>
+          <w:rFonts w:ascii="Segoe UI" w:eastAsia="Times New Roman" w:hAnsi="Segoe UI" w:cs="Segoe UI"/>
+          <w:i/>
+          <w:color w:val="212121"/>
+          <w:sz w:val="20"/>
+          <w:szCs w:val="20"/>
+          <w:u w:val="single"/>
+        </w:rPr>
+        <w:t>merge two sorted inputs into a single output</w:t>
+      </w:r>
+      <w:r>
+        <w:rPr>
+          <w:rFonts w:ascii="Segoe UI" w:eastAsia="Times New Roman" w:hAnsi="Segoe UI" w:cs="Segoe UI"/>
+          <w:color w:val="212121"/>
+          <w:sz w:val="20"/>
+          <w:szCs w:val="20"/>
+        </w:rPr>
+        <w:t xml:space="preserve"> based on the values of the key columns in each data set. Merged columns must have either identical or compatible data types</w:t>
+      </w:r>
+    </w:p>
+    <w:p>
+      <w:pPr>
+        <w:numPr>
+          <w:ilvl w:val="0"/>
+          <w:numId w:val="3"/>
+        </w:numPr>
+        <w:shd w:val="clear" w:color="auto" w:fill="FFFFFF"/>
+        <w:spacing w:before="100" w:beforeAutospacing="1" w:after="100" w:afterAutospacing="1" w:line="240" w:lineRule="auto"/>
+        <w:rPr>
+          <w:rFonts w:ascii="Segoe UI" w:eastAsia="Times New Roman" w:hAnsi="Segoe UI" w:cs="Segoe UI"/>
+          <w:color w:val="212121"/>
+          <w:sz w:val="20"/>
+          <w:szCs w:val="20"/>
+        </w:rPr>
+      </w:pPr>
+      <w:r>
+        <w:rPr>
+          <w:rFonts w:ascii="Segoe UI" w:eastAsia="Times New Roman" w:hAnsi="Segoe UI" w:cs="Segoe UI"/>
+          <w:b/>
+          <w:bCs/>
+          <w:color w:val="212121"/>
+          <w:sz w:val="20"/>
+          <w:szCs w:val="20"/>
+        </w:rPr>
+        <w:t>Merge-Join Transformation</w:t>
+      </w:r>
+      <w:r>
+        <w:rPr>
+          <w:rFonts w:ascii="Segoe UI" w:eastAsia="Times New Roman" w:hAnsi="Segoe UI" w:cs="Segoe UI"/>
+          <w:color w:val="212121"/>
+          <w:sz w:val="20"/>
+          <w:szCs w:val="20"/>
+        </w:rPr>
+        <w:t xml:space="preserve">: This transformation is used to merge two datasets into a single dataset using a </w:t>
+      </w:r>
+      <w:r>
+        <w:rPr>
+          <w:rFonts w:ascii="Segoe UI" w:eastAsia="Times New Roman" w:hAnsi="Segoe UI" w:cs="Segoe UI"/>
+          <w:i/>
+          <w:color w:val="212121"/>
+          <w:sz w:val="20"/>
+          <w:szCs w:val="20"/>
+          <w:u w:val="single"/>
+        </w:rPr>
+        <w:t>JOIN</w:t>
+      </w:r>
+      <w:r>
+        <w:rPr>
+          <w:rFonts w:ascii="Segoe UI" w:eastAsia="Times New Roman" w:hAnsi="Segoe UI" w:cs="Segoe UI"/>
+          <w:color w:val="212121"/>
+          <w:sz w:val="20"/>
+          <w:szCs w:val="20"/>
+        </w:rPr>
+        <w:t xml:space="preserve"> function.</w:t>
+      </w:r>
+    </w:p>
+    <w:p>
+      <w:pPr>
+        <w:numPr>
+          <w:ilvl w:val="0"/>
+          <w:numId w:val="3"/>
+        </w:numPr>
+        <w:shd w:val="clear" w:color="auto" w:fill="FFFFFF"/>
+        <w:spacing w:before="100" w:beforeAutospacing="1" w:after="100" w:afterAutospacing="1" w:line="240" w:lineRule="auto"/>
+        <w:rPr>
+          <w:rFonts w:ascii="Segoe UI" w:eastAsia="Times New Roman" w:hAnsi="Segoe UI" w:cs="Segoe UI"/>
+          <w:color w:val="212121"/>
+          <w:sz w:val="20"/>
+          <w:szCs w:val="20"/>
+        </w:rPr>
+      </w:pPr>
+      <w:r>
+        <w:rPr>
+          <w:rFonts w:ascii="Segoe UI" w:eastAsia="Times New Roman" w:hAnsi="Segoe UI" w:cs="Segoe UI"/>
+          <w:b/>
+          <w:bCs/>
+          <w:color w:val="212121"/>
+          <w:sz w:val="20"/>
+          <w:szCs w:val="20"/>
+        </w:rPr>
+        <w:t>Multicast Transformation</w:t>
+      </w:r>
+      <w:r>
+        <w:rPr>
+          <w:rFonts w:ascii="Segoe UI" w:eastAsia="Times New Roman" w:hAnsi="Segoe UI" w:cs="Segoe UI"/>
+          <w:color w:val="212121"/>
+          <w:sz w:val="20"/>
+          <w:szCs w:val="20"/>
+        </w:rPr>
+        <w:t xml:space="preserve">: This transformation is used to </w:t>
+      </w:r>
+      <w:r>
+        <w:rPr>
+          <w:rFonts w:ascii="Segoe UI" w:eastAsia="Times New Roman" w:hAnsi="Segoe UI" w:cs="Segoe UI"/>
+          <w:i/>
+          <w:color w:val="212121"/>
+          <w:sz w:val="20"/>
+          <w:szCs w:val="20"/>
+          <w:u w:val="single"/>
+        </w:rPr>
+        <w:t>send a copy of the data to an additional path</w:t>
+      </w:r>
+      <w:r>
+        <w:rPr>
+          <w:rFonts w:ascii="Segoe UI" w:eastAsia="Times New Roman" w:hAnsi="Segoe UI" w:cs="Segoe UI"/>
+          <w:color w:val="212121"/>
+          <w:sz w:val="20"/>
+          <w:szCs w:val="20"/>
+        </w:rPr>
+        <w:t xml:space="preserve"> in the workflow. It duplicates the data in the dataflow that again we can send the data in parallel, or when we want to send the data to multiple destinations simultaneously.</w:t>
+      </w:r>
+    </w:p>
+    <w:p>
+      <w:pPr>
+        <w:numPr>
+          <w:ilvl w:val="0"/>
+          <w:numId w:val="3"/>
+        </w:numPr>
+        <w:shd w:val="clear" w:color="auto" w:fill="FFFFFF"/>
+        <w:spacing w:before="100" w:beforeAutospacing="1" w:after="100" w:afterAutospacing="1" w:line="240" w:lineRule="auto"/>
+        <w:rPr>
+          <w:rFonts w:ascii="Segoe UI" w:eastAsia="Times New Roman" w:hAnsi="Segoe UI" w:cs="Segoe UI"/>
+          <w:color w:val="212121"/>
+          <w:sz w:val="20"/>
+          <w:szCs w:val="20"/>
+        </w:rPr>
+      </w:pPr>
+      <w:r>
+        <w:rPr>
+          <w:rFonts w:ascii="Segoe UI" w:eastAsia="Times New Roman" w:hAnsi="Segoe UI" w:cs="Segoe UI"/>
+          <w:b/>
+          <w:bCs/>
+          <w:color w:val="212121"/>
+          <w:sz w:val="20"/>
+          <w:szCs w:val="20"/>
+        </w:rPr>
+        <w:t>Union-All Transformation</w:t>
+      </w:r>
+      <w:r>
+        <w:rPr>
+          <w:rFonts w:ascii="Segoe UI" w:eastAsia="Times New Roman" w:hAnsi="Segoe UI" w:cs="Segoe UI"/>
+          <w:color w:val="212121"/>
+          <w:sz w:val="20"/>
+          <w:szCs w:val="20"/>
+        </w:rPr>
+        <w:t xml:space="preserve">: </w:t>
+      </w:r>
+      <w:r>
+        <w:rPr>
+          <w:rFonts w:ascii="Segoe UI" w:eastAsia="Times New Roman" w:hAnsi="Segoe UI" w:cs="Segoe UI"/>
+          <w:i/>
+          <w:color w:val="212121"/>
+          <w:sz w:val="20"/>
+          <w:szCs w:val="20"/>
+          <w:u w:val="single"/>
+        </w:rPr>
+        <w:t>Combines multiple inputs into a single output.</w:t>
+      </w:r>
+      <w:r>
+        <w:rPr>
+          <w:rFonts w:ascii="Segoe UI" w:eastAsia="Times New Roman" w:hAnsi="Segoe UI" w:cs="Segoe UI"/>
+          <w:color w:val="212121"/>
+          <w:sz w:val="20"/>
+          <w:szCs w:val="20"/>
+        </w:rPr>
+        <w:t xml:space="preserve"> Rows are sorted in the order they're added to the transformation. You can ignore some columns from each output, but each output column must be mapped to at least one input column.</w:t>
+      </w:r>
+    </w:p>
+    <w:p>
+      <w:pPr>
+        <w:shd w:val="clear" w:color="auto" w:fill="FFFFFF"/>
+        <w:spacing w:after="0" w:line="240" w:lineRule="auto"/>
+        <w:outlineLvl w:val="1"/>
+        <w:rPr>
+          <w:rFonts w:ascii="Segoe UI" w:eastAsia="Times New Roman" w:hAnsi="Segoe UI" w:cs="Segoe UI"/>
+          <w:color w:val="212121"/>
+          <w:sz w:val="20"/>
+          <w:szCs w:val="20"/>
+        </w:rPr>
+      </w:pPr>
+      <w:r>
+        <w:rPr>
+          <w:rFonts w:ascii="Segoe UI" w:eastAsia="Times New Roman" w:hAnsi="Segoe UI" w:cs="Segoe UI"/>
+          <w:b/>
+          <w:color w:val="212121"/>
+          <w:sz w:val="20"/>
+          <w:szCs w:val="20"/>
+        </w:rPr>
+        <w:t>Row Transformations</w:t>
+      </w:r>
+      <w:r>
+        <w:rPr>
+          <w:rFonts w:ascii="Segoe UI" w:eastAsia="Times New Roman" w:hAnsi="Segoe UI" w:cs="Segoe UI"/>
+          <w:color w:val="212121"/>
+          <w:sz w:val="20"/>
+          <w:szCs w:val="20"/>
+        </w:rPr>
+        <w:t> </w:t>
+      </w:r>
+    </w:p>
+    <w:p>
+      <w:pPr>
+        <w:numPr>
+          <w:ilvl w:val="0"/>
+          <w:numId w:val="4"/>
+        </w:numPr>
+        <w:shd w:val="clear" w:color="auto" w:fill="FFFFFF"/>
+        <w:spacing w:before="100" w:beforeAutospacing="1" w:after="100" w:afterAutospacing="1" w:line="240" w:lineRule="auto"/>
+        <w:rPr>
+          <w:rFonts w:ascii="Segoe UI" w:eastAsia="Times New Roman" w:hAnsi="Segoe UI" w:cs="Segoe UI"/>
+          <w:color w:val="212121"/>
+          <w:sz w:val="20"/>
+          <w:szCs w:val="20"/>
+        </w:rPr>
+      </w:pPr>
+      <w:r>
+        <w:rPr>
+          <w:rFonts w:ascii="Segoe UI" w:eastAsia="Times New Roman" w:hAnsi="Segoe UI" w:cs="Segoe UI"/>
+          <w:b/>
+          <w:bCs/>
+          <w:color w:val="212121"/>
+          <w:sz w:val="20"/>
+          <w:szCs w:val="20"/>
+        </w:rPr>
+        <w:t>Character Map Transformation</w:t>
+      </w:r>
+      <w:r>
+        <w:rPr>
+          <w:rFonts w:ascii="Segoe UI" w:eastAsia="Times New Roman" w:hAnsi="Segoe UI" w:cs="Segoe UI"/>
+          <w:color w:val="212121"/>
+          <w:sz w:val="20"/>
+          <w:szCs w:val="20"/>
+        </w:rPr>
+        <w:t xml:space="preserve">: The Character Map transformation allows you to do </w:t>
+      </w:r>
+      <w:r>
+        <w:rPr>
+          <w:rFonts w:ascii="Segoe UI" w:eastAsia="Times New Roman" w:hAnsi="Segoe UI" w:cs="Segoe UI"/>
+          <w:i/>
+          <w:color w:val="212121"/>
+          <w:sz w:val="20"/>
+          <w:szCs w:val="20"/>
+          <w:u w:val="single"/>
+        </w:rPr>
+        <w:t>character operations on string</w:t>
+      </w:r>
+      <w:r>
+        <w:rPr>
+          <w:rFonts w:ascii="Segoe UI" w:eastAsia="Times New Roman" w:hAnsi="Segoe UI" w:cs="Segoe UI"/>
+          <w:color w:val="212121"/>
+          <w:sz w:val="20"/>
+          <w:szCs w:val="20"/>
+        </w:rPr>
+        <w:t xml:space="preserve"> columns. It makes common string data changes for you.</w:t>
+      </w:r>
+    </w:p>
+    <w:p>
+      <w:pPr>
+        <w:numPr>
+          <w:ilvl w:val="0"/>
+          <w:numId w:val="4"/>
+        </w:numPr>
+        <w:shd w:val="clear" w:color="auto" w:fill="FFFFFF"/>
+        <w:spacing w:before="100" w:beforeAutospacing="1" w:after="100" w:afterAutospacing="1" w:line="240" w:lineRule="auto"/>
+        <w:rPr>
+          <w:rFonts w:ascii="Segoe UI" w:eastAsia="Times New Roman" w:hAnsi="Segoe UI" w:cs="Segoe UI"/>
+          <w:color w:val="212121"/>
+          <w:sz w:val="20"/>
+          <w:szCs w:val="20"/>
+        </w:rPr>
+      </w:pPr>
+      <w:r>
+        <w:rPr>
+          <w:rFonts w:ascii="Segoe UI" w:eastAsia="Times New Roman" w:hAnsi="Segoe UI" w:cs="Segoe UI"/>
+          <w:b/>
+          <w:bCs/>
+          <w:color w:val="212121"/>
+          <w:sz w:val="20"/>
+          <w:szCs w:val="20"/>
+        </w:rPr>
+        <w:t>Copy Column Transformation</w:t>
+      </w:r>
+      <w:r>
+        <w:rPr>
+          <w:rFonts w:ascii="Segoe UI" w:eastAsia="Times New Roman" w:hAnsi="Segoe UI" w:cs="Segoe UI"/>
+          <w:color w:val="212121"/>
+          <w:sz w:val="20"/>
+          <w:szCs w:val="20"/>
+        </w:rPr>
+        <w:t xml:space="preserve">: This transformation is used to add a </w:t>
+      </w:r>
+      <w:r>
+        <w:rPr>
+          <w:rFonts w:ascii="Segoe UI" w:eastAsia="Times New Roman" w:hAnsi="Segoe UI" w:cs="Segoe UI"/>
+          <w:i/>
+          <w:color w:val="212121"/>
+          <w:sz w:val="20"/>
+          <w:szCs w:val="20"/>
+          <w:u w:val="single"/>
+        </w:rPr>
+        <w:t>copy of column to the transformation output</w:t>
+      </w:r>
+      <w:r>
+        <w:rPr>
+          <w:rFonts w:ascii="Segoe UI" w:eastAsia="Times New Roman" w:hAnsi="Segoe UI" w:cs="Segoe UI"/>
+          <w:color w:val="212121"/>
+          <w:sz w:val="20"/>
+          <w:szCs w:val="20"/>
+        </w:rPr>
+        <w:t>. You can later transform the copy. Makes a copy of a single or multiple columns that will be further transformed by subsequent tasks in the package</w:t>
+      </w:r>
+    </w:p>
+    <w:p>
+      <w:pPr>
+        <w:numPr>
+          <w:ilvl w:val="0"/>
+          <w:numId w:val="4"/>
+        </w:numPr>
+        <w:shd w:val="clear" w:color="auto" w:fill="FFFFFF"/>
+        <w:spacing w:before="100" w:beforeAutospacing="1" w:after="100" w:afterAutospacing="1" w:line="240" w:lineRule="auto"/>
+        <w:rPr>
+          <w:rFonts w:ascii="Segoe UI" w:eastAsia="Times New Roman" w:hAnsi="Segoe UI" w:cs="Segoe UI"/>
+          <w:color w:val="212121"/>
+          <w:sz w:val="20"/>
+          <w:szCs w:val="20"/>
+        </w:rPr>
+      </w:pPr>
+      <w:r>
+        <w:rPr>
+          <w:rFonts w:ascii="Segoe UI" w:eastAsia="Times New Roman" w:hAnsi="Segoe UI" w:cs="Segoe UI"/>
+          <w:b/>
+          <w:bCs/>
+          <w:color w:val="212121"/>
+          <w:sz w:val="20"/>
+          <w:szCs w:val="20"/>
+        </w:rPr>
+        <w:t>Data Conversion Transformation</w:t>
+      </w:r>
+      <w:r>
+        <w:rPr>
+          <w:rFonts w:ascii="Segoe UI" w:eastAsia="Times New Roman" w:hAnsi="Segoe UI" w:cs="Segoe UI"/>
+          <w:color w:val="212121"/>
+          <w:sz w:val="20"/>
+          <w:szCs w:val="20"/>
+        </w:rPr>
+        <w:t xml:space="preserve">: This transformation is used </w:t>
+      </w:r>
+      <w:r>
+        <w:rPr>
+          <w:rFonts w:ascii="Segoe UI" w:eastAsia="Times New Roman" w:hAnsi="Segoe UI" w:cs="Segoe UI"/>
+          <w:i/>
+          <w:color w:val="212121"/>
+          <w:sz w:val="20"/>
+          <w:szCs w:val="20"/>
+          <w:u w:val="single"/>
+        </w:rPr>
+        <w:t>to convert a column data type</w:t>
+      </w:r>
+      <w:r>
+        <w:rPr>
+          <w:rFonts w:ascii="Segoe UI" w:eastAsia="Times New Roman" w:hAnsi="Segoe UI" w:cs="Segoe UI"/>
+          <w:color w:val="212121"/>
+          <w:sz w:val="20"/>
+          <w:szCs w:val="20"/>
+        </w:rPr>
+        <w:t xml:space="preserve"> to a new (another) column data type.</w:t>
+      </w:r>
+    </w:p>
+    <w:p>
+      <w:pPr>
+        <w:numPr>
+          <w:ilvl w:val="0"/>
+          <w:numId w:val="4"/>
+        </w:numPr>
+        <w:shd w:val="clear" w:color="auto" w:fill="FFFFFF"/>
+        <w:spacing w:before="100" w:beforeAutospacing="1" w:after="100" w:afterAutospacing="1" w:line="240" w:lineRule="auto"/>
+        <w:rPr>
+          <w:rFonts w:ascii="Segoe UI" w:eastAsia="Times New Roman" w:hAnsi="Segoe UI" w:cs="Segoe UI"/>
+          <w:color w:val="212121"/>
+          <w:sz w:val="20"/>
+          <w:szCs w:val="20"/>
+        </w:rPr>
+      </w:pPr>
+      <w:r>
+        <w:rPr>
+          <w:rFonts w:ascii="Segoe UI" w:eastAsia="Times New Roman" w:hAnsi="Segoe UI" w:cs="Segoe UI"/>
+          <w:b/>
+          <w:bCs/>
+          <w:color w:val="212121"/>
+          <w:sz w:val="20"/>
+          <w:szCs w:val="20"/>
+        </w:rPr>
+        <w:t>Derived Column Transformation</w:t>
+      </w:r>
+      <w:r>
+        <w:rPr>
+          <w:rFonts w:ascii="Segoe UI" w:eastAsia="Times New Roman" w:hAnsi="Segoe UI" w:cs="Segoe UI"/>
+          <w:color w:val="212121"/>
+          <w:sz w:val="20"/>
+          <w:szCs w:val="20"/>
+        </w:rPr>
+        <w:t xml:space="preserve">: This transformation is used to </w:t>
+      </w:r>
+      <w:r>
+        <w:rPr>
+          <w:rFonts w:ascii="Segoe UI" w:eastAsia="Times New Roman" w:hAnsi="Segoe UI" w:cs="Segoe UI"/>
+          <w:i/>
+          <w:color w:val="212121"/>
+          <w:sz w:val="20"/>
+          <w:szCs w:val="20"/>
+          <w:u w:val="single"/>
+        </w:rPr>
+        <w:t>apply expression to a data column and create a new derived column calculated</w:t>
+      </w:r>
+      <w:r>
+        <w:rPr>
+          <w:rFonts w:ascii="Segoe UI" w:eastAsia="Times New Roman" w:hAnsi="Segoe UI" w:cs="Segoe UI"/>
+          <w:color w:val="212121"/>
+          <w:sz w:val="20"/>
+          <w:szCs w:val="20"/>
+        </w:rPr>
+        <w:t xml:space="preserve"> from an expression.</w:t>
+      </w:r>
+    </w:p>
+    <w:p>
+      <w:pPr>
+        <w:numPr>
+          <w:ilvl w:val="0"/>
+          <w:numId w:val="4"/>
+        </w:numPr>
+        <w:shd w:val="clear" w:color="auto" w:fill="FFFFFF"/>
+        <w:spacing w:before="100" w:beforeAutospacing="1" w:after="100" w:afterAutospacing="1" w:line="240" w:lineRule="auto"/>
+        <w:rPr>
+          <w:rFonts w:ascii="Segoe UI" w:eastAsia="Times New Roman" w:hAnsi="Segoe UI" w:cs="Segoe UI"/>
+          <w:color w:val="212121"/>
+          <w:sz w:val="20"/>
+          <w:szCs w:val="20"/>
+        </w:rPr>
+      </w:pPr>
+      <w:r>
+        <w:rPr>
+          <w:rFonts w:ascii="Segoe UI" w:eastAsia="Times New Roman" w:hAnsi="Segoe UI" w:cs="Segoe UI"/>
+          <w:b/>
+          <w:bCs/>
+          <w:color w:val="212121"/>
+          <w:sz w:val="20"/>
+          <w:szCs w:val="20"/>
+        </w:rPr>
+        <w:t>OLEDB Command Transformation</w:t>
+      </w:r>
+      <w:r>
+        <w:rPr>
+          <w:rFonts w:ascii="Segoe UI" w:eastAsia="Times New Roman" w:hAnsi="Segoe UI" w:cs="Segoe UI"/>
+          <w:color w:val="212121"/>
+          <w:sz w:val="20"/>
+          <w:szCs w:val="20"/>
+        </w:rPr>
+        <w:t xml:space="preserve">: Runs a SQL </w:t>
+      </w:r>
+      <w:r>
+        <w:rPr>
+          <w:rFonts w:ascii="Segoe UI" w:eastAsia="Times New Roman" w:hAnsi="Segoe UI" w:cs="Segoe UI"/>
+          <w:i/>
+          <w:color w:val="212121"/>
+          <w:sz w:val="20"/>
+          <w:szCs w:val="20"/>
+          <w:u w:val="single"/>
+        </w:rPr>
+        <w:t>command for each input data row.</w:t>
+      </w:r>
+      <w:r>
+        <w:rPr>
+          <w:rFonts w:ascii="Segoe UI" w:eastAsia="Times New Roman" w:hAnsi="Segoe UI" w:cs="Segoe UI"/>
+          <w:color w:val="212121"/>
+          <w:sz w:val="20"/>
+          <w:szCs w:val="20"/>
+        </w:rPr>
+        <w:t xml:space="preserve"> Normally your SQL statement will include a parameter (denoted by the question mark)</w:t>
+      </w:r>
+    </w:p>
+    <w:p>
+      <w:pPr>
+        <w:numPr>
+          <w:ilvl w:val="0"/>
+          <w:numId w:val="4"/>
+        </w:numPr>
+        <w:shd w:val="clear" w:color="auto" w:fill="FFFFFF"/>
+        <w:spacing w:before="100" w:beforeAutospacing="1" w:after="100" w:afterAutospacing="1" w:line="240" w:lineRule="auto"/>
+        <w:rPr>
+          <w:rFonts w:ascii="Segoe UI" w:eastAsia="Times New Roman" w:hAnsi="Segoe UI" w:cs="Segoe UI"/>
+          <w:color w:val="212121"/>
+          <w:sz w:val="20"/>
+          <w:szCs w:val="20"/>
+        </w:rPr>
+      </w:pPr>
+      <w:r>
+        <w:rPr>
+          <w:rFonts w:ascii="Segoe UI" w:eastAsia="Times New Roman" w:hAnsi="Segoe UI" w:cs="Segoe UI"/>
+          <w:b/>
+          <w:bCs/>
+          <w:color w:val="212121"/>
+          <w:sz w:val="20"/>
+          <w:szCs w:val="20"/>
+        </w:rPr>
+        <w:t>Script Component Transformation</w:t>
+      </w:r>
+      <w:r>
+        <w:rPr>
+          <w:rFonts w:ascii="Segoe UI" w:eastAsia="Times New Roman" w:hAnsi="Segoe UI" w:cs="Segoe UI"/>
+          <w:color w:val="212121"/>
+          <w:sz w:val="20"/>
+          <w:szCs w:val="20"/>
+        </w:rPr>
+        <w:t>: This transformation is used to do a custom transformation.</w:t>
+      </w:r>
+      <w:r>
+        <w:rPr>
+          <w:rFonts w:ascii="Segoe UI" w:eastAsia="Times New Roman" w:hAnsi="Segoe UI" w:cs="Segoe UI"/>
+          <w:color w:val="212121"/>
+          <w:sz w:val="20"/>
+          <w:szCs w:val="20"/>
+        </w:rPr>
+        <w:t xml:space="preserve"> </w:t>
+      </w:r>
+      <w:r>
+        <w:rPr>
+          <w:rFonts w:ascii="Segoe UI" w:eastAsia="Times New Roman" w:hAnsi="Segoe UI" w:cs="Segoe UI"/>
+          <w:color w:val="212121"/>
+          <w:sz w:val="20"/>
+          <w:szCs w:val="20"/>
+        </w:rPr>
+        <w:t xml:space="preserve">It uses a </w:t>
+      </w:r>
+      <w:r>
+        <w:rPr>
+          <w:rFonts w:ascii="Segoe UI" w:eastAsia="Times New Roman" w:hAnsi="Segoe UI" w:cs="Segoe UI"/>
+          <w:i/>
+          <w:color w:val="212121"/>
+          <w:sz w:val="20"/>
+          <w:szCs w:val="20"/>
+          <w:u w:val="single"/>
+        </w:rPr>
+        <w:t>script to transform the data and you can apply specialized business logic</w:t>
+      </w:r>
+      <w:r>
+        <w:rPr>
+          <w:rFonts w:ascii="Segoe UI" w:eastAsia="Times New Roman" w:hAnsi="Segoe UI" w:cs="Segoe UI"/>
+          <w:color w:val="212121"/>
+          <w:sz w:val="20"/>
+          <w:szCs w:val="20"/>
+        </w:rPr>
+        <w:t xml:space="preserve"> to your data flow.</w:t>
+      </w:r>
+    </w:p>
+    <w:p>
+      <w:pPr>
+        <w:shd w:val="clear" w:color="auto" w:fill="FFFFFF"/>
+        <w:spacing w:after="0" w:line="240" w:lineRule="auto"/>
+        <w:outlineLvl w:val="1"/>
+        <w:rPr>
+          <w:rFonts w:ascii="Segoe UI" w:eastAsia="Times New Roman" w:hAnsi="Segoe UI" w:cs="Segoe UI"/>
+          <w:color w:val="212121"/>
+          <w:sz w:val="20"/>
+          <w:szCs w:val="20"/>
+        </w:rPr>
+      </w:pPr>
+      <w:r>
+        <w:rPr>
+          <w:rFonts w:ascii="Segoe UI" w:eastAsia="Times New Roman" w:hAnsi="Segoe UI" w:cs="Segoe UI"/>
+          <w:b/>
+          <w:color w:val="212121"/>
+          <w:sz w:val="20"/>
+          <w:szCs w:val="20"/>
+        </w:rPr>
+        <w:t>Row Set Transformations</w:t>
+      </w:r>
+      <w:r>
+        <w:rPr>
+          <w:rFonts w:ascii="Segoe UI" w:eastAsia="Times New Roman" w:hAnsi="Segoe UI" w:cs="Segoe UI"/>
+          <w:color w:val="212121"/>
+          <w:sz w:val="20"/>
+          <w:szCs w:val="20"/>
+        </w:rPr>
+        <w:t>:</w:t>
+      </w:r>
+    </w:p>
+    <w:p>
+      <w:pPr>
+        <w:numPr>
+          <w:ilvl w:val="0"/>
+          <w:numId w:val="5"/>
+        </w:numPr>
+        <w:shd w:val="clear" w:color="auto" w:fill="FFFFFF"/>
+        <w:spacing w:before="100" w:beforeAutospacing="1" w:after="100" w:afterAutospacing="1" w:line="240" w:lineRule="auto"/>
+        <w:rPr>
+          <w:rFonts w:ascii="Segoe UI" w:eastAsia="Times New Roman" w:hAnsi="Segoe UI" w:cs="Segoe UI"/>
+          <w:color w:val="212121"/>
+          <w:sz w:val="20"/>
+          <w:szCs w:val="20"/>
+        </w:rPr>
+      </w:pPr>
+      <w:r>
+        <w:rPr>
+          <w:rFonts w:ascii="Segoe UI" w:eastAsia="Times New Roman" w:hAnsi="Segoe UI" w:cs="Segoe UI"/>
+          <w:b/>
+          <w:bCs/>
+          <w:color w:val="212121"/>
+          <w:sz w:val="20"/>
+          <w:szCs w:val="20"/>
+        </w:rPr>
+        <w:t>Aggregate Transformation</w:t>
+      </w:r>
+      <w:r>
+        <w:rPr>
+          <w:rFonts w:ascii="Segoe UI" w:eastAsia="Times New Roman" w:hAnsi="Segoe UI" w:cs="Segoe UI"/>
+          <w:color w:val="212121"/>
+          <w:sz w:val="20"/>
+          <w:szCs w:val="20"/>
+        </w:rPr>
+        <w:t xml:space="preserve">: This transformation is used to aggregates the data from transformation or source and it </w:t>
+      </w:r>
+      <w:r>
+        <w:rPr>
+          <w:rFonts w:ascii="Segoe UI" w:eastAsia="Times New Roman" w:hAnsi="Segoe UI" w:cs="Segoe UI"/>
+          <w:i/>
+          <w:color w:val="212121"/>
+          <w:sz w:val="20"/>
+          <w:szCs w:val="20"/>
+          <w:u w:val="single"/>
+        </w:rPr>
+        <w:t>aggregates the values by group.</w:t>
+      </w:r>
+    </w:p>
+    <w:p>
+      <w:pPr>
+        <w:numPr>
+          <w:ilvl w:val="0"/>
+          <w:numId w:val="5"/>
+        </w:numPr>
+        <w:shd w:val="clear" w:color="auto" w:fill="FFFFFF"/>
+        <w:spacing w:before="100" w:beforeAutospacing="1" w:after="100" w:afterAutospacing="1" w:line="240" w:lineRule="auto"/>
+        <w:rPr>
+          <w:rFonts w:ascii="Segoe UI" w:eastAsia="Times New Roman" w:hAnsi="Segoe UI" w:cs="Segoe UI"/>
+          <w:color w:val="212121"/>
+          <w:sz w:val="20"/>
+          <w:szCs w:val="20"/>
+        </w:rPr>
+      </w:pPr>
+      <w:r>
+        <w:rPr>
+          <w:rFonts w:ascii="Segoe UI" w:eastAsia="Times New Roman" w:hAnsi="Segoe UI" w:cs="Segoe UI"/>
+          <w:b/>
+          <w:bCs/>
+          <w:color w:val="212121"/>
+          <w:sz w:val="20"/>
+          <w:szCs w:val="20"/>
+        </w:rPr>
+        <w:t>Row Sampling Transformation</w:t>
+      </w:r>
+      <w:r>
+        <w:rPr>
+          <w:rFonts w:ascii="Segoe UI" w:eastAsia="Times New Roman" w:hAnsi="Segoe UI" w:cs="Segoe UI"/>
+          <w:color w:val="212121"/>
+          <w:sz w:val="20"/>
+          <w:szCs w:val="20"/>
+        </w:rPr>
+        <w:t xml:space="preserve">: This transformation is used to capture a </w:t>
+      </w:r>
+      <w:r>
+        <w:rPr>
+          <w:rFonts w:ascii="Segoe UI" w:eastAsia="Times New Roman" w:hAnsi="Segoe UI" w:cs="Segoe UI"/>
+          <w:i/>
+          <w:color w:val="212121"/>
+          <w:sz w:val="20"/>
+          <w:szCs w:val="20"/>
+          <w:u w:val="single"/>
+        </w:rPr>
+        <w:t>sampling of the data</w:t>
+      </w:r>
+      <w:r>
+        <w:rPr>
+          <w:rFonts w:ascii="Segoe UI" w:eastAsia="Times New Roman" w:hAnsi="Segoe UI" w:cs="Segoe UI"/>
+          <w:color w:val="212121"/>
+          <w:sz w:val="20"/>
+          <w:szCs w:val="20"/>
+        </w:rPr>
+        <w:t xml:space="preserve"> from the data flow by using a </w:t>
+      </w:r>
+      <w:r>
+        <w:rPr>
+          <w:rFonts w:ascii="Segoe UI" w:eastAsia="Times New Roman" w:hAnsi="Segoe UI" w:cs="Segoe UI"/>
+          <w:i/>
+          <w:color w:val="212121"/>
+          <w:sz w:val="20"/>
+          <w:szCs w:val="20"/>
+          <w:u w:val="single"/>
+        </w:rPr>
+        <w:t>row count</w:t>
+      </w:r>
+      <w:r>
+        <w:rPr>
+          <w:rFonts w:ascii="Segoe UI" w:eastAsia="Times New Roman" w:hAnsi="Segoe UI" w:cs="Segoe UI"/>
+          <w:color w:val="212121"/>
+          <w:sz w:val="20"/>
+          <w:szCs w:val="20"/>
+        </w:rPr>
+        <w:t xml:space="preserve"> of the data flow's total rows. It Loads only a subset of your data, defined as the number of rows and it </w:t>
+      </w:r>
+      <w:r>
+        <w:rPr>
+          <w:rFonts w:ascii="Segoe UI" w:eastAsia="Times New Roman" w:hAnsi="Segoe UI" w:cs="Segoe UI"/>
+          <w:i/>
+          <w:color w:val="212121"/>
+          <w:sz w:val="20"/>
+          <w:szCs w:val="20"/>
+          <w:u w:val="single"/>
+        </w:rPr>
+        <w:t>randomly selects the data</w:t>
+      </w:r>
+      <w:r>
+        <w:rPr>
+          <w:rFonts w:ascii="Segoe UI" w:eastAsia="Times New Roman" w:hAnsi="Segoe UI" w:cs="Segoe UI"/>
+          <w:color w:val="212121"/>
+          <w:sz w:val="20"/>
+          <w:szCs w:val="20"/>
+        </w:rPr>
+        <w:t xml:space="preserve"> and is delivered to somewhere.</w:t>
+      </w:r>
+    </w:p>
+    <w:p>
+      <w:pPr>
+        <w:numPr>
+          <w:ilvl w:val="0"/>
+          <w:numId w:val="5"/>
+        </w:numPr>
+        <w:shd w:val="clear" w:color="auto" w:fill="FFFFFF"/>
+        <w:spacing w:before="100" w:beforeAutospacing="1" w:after="100" w:afterAutospacing="1" w:line="240" w:lineRule="auto"/>
+        <w:rPr>
+          <w:rFonts w:ascii="Segoe UI" w:eastAsia="Times New Roman" w:hAnsi="Segoe UI" w:cs="Segoe UI"/>
+          <w:color w:val="212121"/>
+          <w:sz w:val="20"/>
+          <w:szCs w:val="20"/>
+        </w:rPr>
+      </w:pPr>
+      <w:r>
+        <w:rPr>
+          <w:rFonts w:ascii="Segoe UI" w:eastAsia="Times New Roman" w:hAnsi="Segoe UI" w:cs="Segoe UI"/>
+          <w:b/>
+          <w:bCs/>
+          <w:color w:val="212121"/>
+          <w:sz w:val="20"/>
+          <w:szCs w:val="20"/>
+        </w:rPr>
+        <w:t>Percentage Sampling Transformation</w:t>
+      </w:r>
+      <w:r>
+        <w:rPr>
+          <w:rFonts w:ascii="Segoe UI" w:eastAsia="Times New Roman" w:hAnsi="Segoe UI" w:cs="Segoe UI"/>
+          <w:color w:val="212121"/>
+          <w:sz w:val="20"/>
+          <w:szCs w:val="20"/>
+        </w:rPr>
+        <w:t xml:space="preserve">: Loads only a </w:t>
+      </w:r>
+      <w:r>
+        <w:rPr>
+          <w:rFonts w:ascii="Segoe UI" w:eastAsia="Times New Roman" w:hAnsi="Segoe UI" w:cs="Segoe UI"/>
+          <w:i/>
+          <w:color w:val="212121"/>
+          <w:sz w:val="20"/>
+          <w:szCs w:val="20"/>
+          <w:u w:val="single"/>
+        </w:rPr>
+        <w:t>subset of your data</w:t>
+      </w:r>
+      <w:r>
+        <w:rPr>
+          <w:rFonts w:ascii="Segoe UI" w:eastAsia="Times New Roman" w:hAnsi="Segoe UI" w:cs="Segoe UI"/>
+          <w:color w:val="212121"/>
+          <w:sz w:val="20"/>
+          <w:szCs w:val="20"/>
+        </w:rPr>
+        <w:t>, defined as the percentage of all rows in the data source. It randomly selects percentage of rows.</w:t>
+      </w:r>
+    </w:p>
+    <w:p>
+      <w:pPr>
+        <w:numPr>
+          <w:ilvl w:val="0"/>
+          <w:numId w:val="5"/>
+        </w:numPr>
+        <w:shd w:val="clear" w:color="auto" w:fill="FFFFFF"/>
+        <w:spacing w:before="100" w:beforeAutospacing="1" w:after="100" w:afterAutospacing="1" w:line="240" w:lineRule="auto"/>
+        <w:rPr>
+          <w:rFonts w:ascii="Segoe UI" w:eastAsia="Times New Roman" w:hAnsi="Segoe UI" w:cs="Segoe UI"/>
+          <w:color w:val="212121"/>
+          <w:sz w:val="20"/>
+          <w:szCs w:val="20"/>
+        </w:rPr>
+      </w:pPr>
+      <w:r>
+        <w:rPr>
+          <w:rFonts w:ascii="Segoe UI" w:eastAsia="Times New Roman" w:hAnsi="Segoe UI" w:cs="Segoe UI"/>
+          <w:b/>
+          <w:bCs/>
+          <w:color w:val="212121"/>
+          <w:sz w:val="20"/>
+          <w:szCs w:val="20"/>
+        </w:rPr>
+        <w:t>Sort Transformation</w:t>
+      </w:r>
+      <w:r>
+        <w:rPr>
+          <w:rFonts w:ascii="Segoe UI" w:eastAsia="Times New Roman" w:hAnsi="Segoe UI" w:cs="Segoe UI"/>
+          <w:color w:val="212121"/>
+          <w:sz w:val="20"/>
+          <w:szCs w:val="20"/>
+        </w:rPr>
+        <w:t xml:space="preserve">: This transformation is used to </w:t>
+      </w:r>
+      <w:r>
+        <w:rPr>
+          <w:rFonts w:ascii="Segoe UI" w:eastAsia="Times New Roman" w:hAnsi="Segoe UI" w:cs="Segoe UI"/>
+          <w:i/>
+          <w:color w:val="212121"/>
+          <w:sz w:val="20"/>
+          <w:szCs w:val="20"/>
+          <w:u w:val="single"/>
+        </w:rPr>
+        <w:t>sort the data</w:t>
+      </w:r>
+      <w:r>
+        <w:rPr>
+          <w:rFonts w:ascii="Segoe UI" w:eastAsia="Times New Roman" w:hAnsi="Segoe UI" w:cs="Segoe UI"/>
+          <w:color w:val="212121"/>
+          <w:sz w:val="20"/>
+          <w:szCs w:val="20"/>
+        </w:rPr>
+        <w:t xml:space="preserve"> in the data flow by a given column and discard with duplicate values (optionally eliminating duplicates).</w:t>
+      </w:r>
+    </w:p>
+    <w:p>
+      <w:pPr>
+        <w:numPr>
+          <w:ilvl w:val="0"/>
+          <w:numId w:val="5"/>
+        </w:numPr>
+        <w:shd w:val="clear" w:color="auto" w:fill="FFFFFF"/>
+        <w:spacing w:before="100" w:beforeAutospacing="1" w:after="100" w:afterAutospacing="1" w:line="240" w:lineRule="auto"/>
+        <w:rPr>
+          <w:rFonts w:ascii="Segoe UI" w:eastAsia="Times New Roman" w:hAnsi="Segoe UI" w:cs="Segoe UI"/>
+          <w:color w:val="212121"/>
+          <w:sz w:val="20"/>
+          <w:szCs w:val="20"/>
+        </w:rPr>
+      </w:pPr>
+      <w:r>
+        <w:rPr>
+          <w:rFonts w:ascii="Segoe UI" w:eastAsia="Times New Roman" w:hAnsi="Segoe UI" w:cs="Segoe UI"/>
+          <w:b/>
+          <w:bCs/>
+          <w:color w:val="212121"/>
+          <w:sz w:val="20"/>
+          <w:szCs w:val="20"/>
+        </w:rPr>
+        <w:t>Pivot Transformation</w:t>
+      </w:r>
+      <w:r>
+        <w:rPr>
+          <w:rFonts w:ascii="Segoe UI" w:eastAsia="Times New Roman" w:hAnsi="Segoe UI" w:cs="Segoe UI"/>
+          <w:color w:val="212121"/>
+          <w:sz w:val="20"/>
+          <w:szCs w:val="20"/>
+        </w:rPr>
+        <w:t xml:space="preserve">: This transformation is used to pivot </w:t>
+      </w:r>
+      <w:r>
+        <w:rPr>
+          <w:rFonts w:ascii="Segoe UI" w:eastAsia="Times New Roman" w:hAnsi="Segoe UI" w:cs="Segoe UI"/>
+          <w:i/>
+          <w:color w:val="212121"/>
+          <w:sz w:val="20"/>
+          <w:szCs w:val="20"/>
+          <w:u w:val="single"/>
+        </w:rPr>
+        <w:t>the data on a column into a more non-relational form</w:t>
+      </w:r>
+      <w:r>
+        <w:rPr>
+          <w:rFonts w:ascii="Segoe UI" w:eastAsia="Times New Roman" w:hAnsi="Segoe UI" w:cs="Segoe UI"/>
+          <w:color w:val="212121"/>
+          <w:sz w:val="20"/>
+          <w:szCs w:val="20"/>
+        </w:rPr>
+        <w:t>. It converts rows into columns.</w:t>
+      </w:r>
+    </w:p>
+    <w:p>
+      <w:pPr>
+        <w:numPr>
+          <w:ilvl w:val="0"/>
+          <w:numId w:val="5"/>
+        </w:numPr>
+        <w:shd w:val="clear" w:color="auto" w:fill="FFFFFF"/>
+        <w:spacing w:before="100" w:beforeAutospacing="1" w:after="100" w:afterAutospacing="1" w:line="240" w:lineRule="auto"/>
+        <w:rPr>
+          <w:rFonts w:ascii="Segoe UI" w:eastAsia="Times New Roman" w:hAnsi="Segoe UI" w:cs="Segoe UI"/>
+          <w:color w:val="212121"/>
+          <w:sz w:val="20"/>
+          <w:szCs w:val="20"/>
+        </w:rPr>
+      </w:pPr>
+      <w:proofErr w:type="spellStart"/>
+      <w:r>
+        <w:rPr>
+          <w:rFonts w:ascii="Segoe UI" w:eastAsia="Times New Roman" w:hAnsi="Segoe UI" w:cs="Segoe UI"/>
+          <w:b/>
+          <w:bCs/>
+          <w:color w:val="212121"/>
+          <w:sz w:val="20"/>
+          <w:szCs w:val="20"/>
+        </w:rPr>
+        <w:t>UnPivot</w:t>
+      </w:r>
+      <w:proofErr w:type="spellEnd"/>
+      <w:r>
+        <w:rPr>
+          <w:rFonts w:ascii="Segoe UI" w:eastAsia="Times New Roman" w:hAnsi="Segoe UI" w:cs="Segoe UI"/>
+          <w:b/>
+          <w:bCs/>
+          <w:color w:val="212121"/>
+          <w:sz w:val="20"/>
+          <w:szCs w:val="20"/>
+        </w:rPr>
+        <w:t xml:space="preserve"> Transformation</w:t>
+      </w:r>
+      <w:r>
+        <w:rPr>
+          <w:rFonts w:ascii="Segoe UI" w:eastAsia="Times New Roman" w:hAnsi="Segoe UI" w:cs="Segoe UI"/>
+          <w:color w:val="212121"/>
+          <w:sz w:val="20"/>
+          <w:szCs w:val="20"/>
+        </w:rPr>
+        <w:t xml:space="preserve">: This transformation is used to </w:t>
+      </w:r>
+      <w:proofErr w:type="spellStart"/>
+      <w:r>
+        <w:rPr>
+          <w:rFonts w:ascii="Segoe UI" w:eastAsia="Times New Roman" w:hAnsi="Segoe UI" w:cs="Segoe UI"/>
+          <w:i/>
+          <w:color w:val="212121"/>
+          <w:sz w:val="20"/>
+          <w:szCs w:val="20"/>
+          <w:u w:val="single"/>
+        </w:rPr>
+        <w:t>unpivot</w:t>
+      </w:r>
+      <w:proofErr w:type="spellEnd"/>
+      <w:r>
+        <w:rPr>
+          <w:rFonts w:ascii="Segoe UI" w:eastAsia="Times New Roman" w:hAnsi="Segoe UI" w:cs="Segoe UI"/>
+          <w:i/>
+          <w:color w:val="212121"/>
+          <w:sz w:val="20"/>
+          <w:szCs w:val="20"/>
+          <w:u w:val="single"/>
+        </w:rPr>
+        <w:t xml:space="preserve"> the data from a non-normalized format</w:t>
+      </w:r>
+      <w:r>
+        <w:rPr>
+          <w:rFonts w:ascii="Segoe UI" w:eastAsia="Times New Roman" w:hAnsi="Segoe UI" w:cs="Segoe UI"/>
+          <w:color w:val="212121"/>
+          <w:sz w:val="20"/>
+          <w:szCs w:val="20"/>
+        </w:rPr>
+        <w:t xml:space="preserve"> to a relational format.</w:t>
+      </w:r>
+    </w:p>
+    <w:p>
+      <w:pPr>
+        <w:shd w:val="clear" w:color="auto" w:fill="FFFFFF"/>
+        <w:spacing w:after="0" w:line="240" w:lineRule="auto"/>
+        <w:outlineLvl w:val="1"/>
+        <w:rPr>
+          <w:rFonts w:ascii="Segoe UI" w:eastAsia="Times New Roman" w:hAnsi="Segoe UI" w:cs="Segoe UI"/>
+          <w:color w:val="212121"/>
+          <w:sz w:val="20"/>
+          <w:szCs w:val="20"/>
+        </w:rPr>
+      </w:pPr>
+      <w:r>
+        <w:rPr>
+          <w:rFonts w:ascii="Segoe UI" w:eastAsia="Times New Roman" w:hAnsi="Segoe UI" w:cs="Segoe UI"/>
+          <w:b/>
+          <w:color w:val="212121"/>
+          <w:sz w:val="20"/>
+          <w:szCs w:val="20"/>
+        </w:rPr>
+        <w:t>Other SSIS Transformations</w:t>
+      </w:r>
+      <w:r>
+        <w:rPr>
+          <w:rFonts w:ascii="Segoe UI" w:eastAsia="Times New Roman" w:hAnsi="Segoe UI" w:cs="Segoe UI"/>
+          <w:color w:val="212121"/>
+          <w:sz w:val="20"/>
+          <w:szCs w:val="20"/>
+        </w:rPr>
+        <w:t>:</w:t>
+      </w:r>
+    </w:p>
+    <w:p>
+      <w:pPr>
+        <w:numPr>
+          <w:ilvl w:val="0"/>
+          <w:numId w:val="6"/>
+        </w:numPr>
+        <w:shd w:val="clear" w:color="auto" w:fill="FFFFFF"/>
+        <w:spacing w:before="100" w:beforeAutospacing="1" w:after="100" w:afterAutospacing="1" w:line="240" w:lineRule="auto"/>
+        <w:rPr>
+          <w:rFonts w:ascii="Segoe UI" w:eastAsia="Times New Roman" w:hAnsi="Segoe UI" w:cs="Segoe UI"/>
+          <w:color w:val="212121"/>
+          <w:sz w:val="20"/>
+          <w:szCs w:val="20"/>
+        </w:rPr>
+      </w:pPr>
+      <w:r>
+        <w:rPr>
+          <w:rFonts w:ascii="Segoe UI" w:eastAsia="Times New Roman" w:hAnsi="Segoe UI" w:cs="Segoe UI"/>
+          <w:b/>
+          <w:color w:val="212121"/>
+          <w:sz w:val="20"/>
+          <w:szCs w:val="20"/>
+        </w:rPr>
+        <w:t>Audit Transformation:</w:t>
+      </w:r>
+      <w:r>
+        <w:rPr>
+          <w:rFonts w:ascii="Segoe UI" w:eastAsia="Times New Roman" w:hAnsi="Segoe UI" w:cs="Segoe UI"/>
+          <w:color w:val="212121"/>
+          <w:sz w:val="20"/>
+          <w:szCs w:val="20"/>
+        </w:rPr>
+        <w:t xml:space="preserve"> This transformation is used to </w:t>
+      </w:r>
+      <w:r>
+        <w:rPr>
+          <w:rFonts w:ascii="Segoe UI" w:eastAsia="Times New Roman" w:hAnsi="Segoe UI" w:cs="Segoe UI"/>
+          <w:i/>
+          <w:color w:val="212121"/>
+          <w:sz w:val="20"/>
+          <w:szCs w:val="20"/>
+          <w:u w:val="single"/>
+        </w:rPr>
+        <w:t>expose auditing information from the package</w:t>
+      </w:r>
+      <w:r>
+        <w:rPr>
+          <w:rFonts w:ascii="Segoe UI" w:eastAsia="Times New Roman" w:hAnsi="Segoe UI" w:cs="Segoe UI"/>
+          <w:color w:val="212121"/>
+          <w:sz w:val="20"/>
+          <w:szCs w:val="20"/>
+        </w:rPr>
+        <w:t xml:space="preserve"> to the data pipe, such as package execution and Execution Time.</w:t>
+      </w:r>
+    </w:p>
+    <w:p>
+      <w:pPr>
+        <w:numPr>
+          <w:ilvl w:val="0"/>
+          <w:numId w:val="6"/>
+        </w:numPr>
+        <w:shd w:val="clear" w:color="auto" w:fill="FFFFFF"/>
+        <w:spacing w:before="100" w:beforeAutospacing="1" w:after="100" w:afterAutospacing="1" w:line="240" w:lineRule="auto"/>
+        <w:rPr>
+          <w:rFonts w:ascii="Segoe UI" w:eastAsia="Times New Roman" w:hAnsi="Segoe UI" w:cs="Segoe UI"/>
+          <w:color w:val="212121"/>
+          <w:sz w:val="20"/>
+          <w:szCs w:val="20"/>
+        </w:rPr>
+      </w:pPr>
+      <w:r>
+        <w:rPr>
+          <w:rFonts w:ascii="Segoe UI" w:eastAsia="Times New Roman" w:hAnsi="Segoe UI" w:cs="Segoe UI"/>
+          <w:b/>
+          <w:color w:val="212121"/>
+          <w:sz w:val="20"/>
+          <w:szCs w:val="20"/>
+        </w:rPr>
+        <w:t>Row Count Transformation:</w:t>
+      </w:r>
+      <w:r>
+        <w:rPr>
+          <w:rFonts w:ascii="Segoe UI" w:eastAsia="Times New Roman" w:hAnsi="Segoe UI" w:cs="Segoe UI"/>
+          <w:color w:val="212121"/>
+          <w:sz w:val="20"/>
+          <w:szCs w:val="20"/>
+        </w:rPr>
+        <w:t xml:space="preserve"> This transformation is used to </w:t>
+      </w:r>
+      <w:r>
+        <w:rPr>
+          <w:rFonts w:ascii="Segoe UI" w:eastAsia="Times New Roman" w:hAnsi="Segoe UI" w:cs="Segoe UI"/>
+          <w:i/>
+          <w:color w:val="212121"/>
+          <w:sz w:val="20"/>
+          <w:szCs w:val="20"/>
+          <w:u w:val="single"/>
+        </w:rPr>
+        <w:t>count the rows</w:t>
+      </w:r>
+      <w:r>
+        <w:rPr>
+          <w:rFonts w:ascii="Segoe UI" w:eastAsia="Times New Roman" w:hAnsi="Segoe UI" w:cs="Segoe UI"/>
+          <w:color w:val="212121"/>
+          <w:sz w:val="20"/>
+          <w:szCs w:val="20"/>
+        </w:rPr>
+        <w:t xml:space="preserve"> in the data flow and stores them as a variable.</w:t>
+      </w:r>
+    </w:p>
+    <w:p>
+      <w:pPr>
+        <w:numPr>
+          <w:ilvl w:val="0"/>
+          <w:numId w:val="6"/>
+        </w:numPr>
+        <w:shd w:val="clear" w:color="auto" w:fill="FFFFFF"/>
+        <w:spacing w:before="100" w:beforeAutospacing="1" w:after="100" w:afterAutospacing="1" w:line="240" w:lineRule="auto"/>
+        <w:rPr>
+          <w:rFonts w:ascii="Segoe UI" w:eastAsia="Times New Roman" w:hAnsi="Segoe UI" w:cs="Segoe UI"/>
+          <w:color w:val="212121"/>
+          <w:sz w:val="20"/>
+          <w:szCs w:val="20"/>
+        </w:rPr>
+      </w:pPr>
+      <w:r>
+        <w:rPr>
+          <w:rFonts w:ascii="Segoe UI" w:eastAsia="Times New Roman" w:hAnsi="Segoe UI" w:cs="Segoe UI"/>
+          <w:b/>
+          <w:color w:val="212121"/>
+          <w:sz w:val="20"/>
+          <w:szCs w:val="20"/>
+        </w:rPr>
+        <w:t>SCD Transformation:</w:t>
+      </w:r>
+      <w:r>
+        <w:rPr>
+          <w:rFonts w:ascii="Segoe UI" w:eastAsia="Times New Roman" w:hAnsi="Segoe UI" w:cs="Segoe UI"/>
+          <w:color w:val="212121"/>
+          <w:sz w:val="20"/>
+          <w:szCs w:val="20"/>
+        </w:rPr>
+        <w:t xml:space="preserve"> This transformation </w:t>
+      </w:r>
+      <w:r>
+        <w:rPr>
+          <w:rFonts w:ascii="Segoe UI" w:eastAsia="Times New Roman" w:hAnsi="Segoe UI" w:cs="Segoe UI"/>
+          <w:i/>
+          <w:color w:val="212121"/>
+          <w:sz w:val="20"/>
+          <w:szCs w:val="20"/>
+          <w:u w:val="single"/>
+        </w:rPr>
+        <w:t>maintains the historical values of the dimension members</w:t>
+      </w:r>
+      <w:r>
+        <w:rPr>
+          <w:rFonts w:ascii="Segoe UI" w:eastAsia="Times New Roman" w:hAnsi="Segoe UI" w:cs="Segoe UI"/>
+          <w:color w:val="212121"/>
+          <w:sz w:val="20"/>
+          <w:szCs w:val="20"/>
+        </w:rPr>
+        <w:t xml:space="preserve"> when new members are introduced. It automatically generates transformations for TYPE1 and TYPE2 SCD's.</w:t>
+      </w:r>
+    </w:p>
+    <w:p>
+      <w:pPr>
+        <w:numPr>
+          <w:ilvl w:val="0"/>
+          <w:numId w:val="6"/>
+        </w:numPr>
+        <w:shd w:val="clear" w:color="auto" w:fill="FFFFFF"/>
+        <w:spacing w:before="100" w:beforeAutospacing="1" w:after="100" w:afterAutospacing="1" w:line="240" w:lineRule="auto"/>
+        <w:rPr>
+          <w:rFonts w:ascii="Segoe UI" w:eastAsia="Times New Roman" w:hAnsi="Segoe UI" w:cs="Segoe UI"/>
+          <w:color w:val="212121"/>
+          <w:sz w:val="20"/>
+          <w:szCs w:val="20"/>
+        </w:rPr>
+      </w:pPr>
+      <w:r>
+        <w:rPr>
+          <w:rFonts w:ascii="Segoe UI" w:eastAsia="Times New Roman" w:hAnsi="Segoe UI" w:cs="Segoe UI"/>
+          <w:b/>
+          <w:color w:val="212121"/>
+          <w:sz w:val="20"/>
+          <w:szCs w:val="20"/>
+        </w:rPr>
+        <w:t>Export Transformation:</w:t>
+      </w:r>
+      <w:r>
+        <w:rPr>
+          <w:rFonts w:ascii="Segoe UI" w:eastAsia="Times New Roman" w:hAnsi="Segoe UI" w:cs="Segoe UI"/>
+          <w:color w:val="212121"/>
+          <w:sz w:val="20"/>
+          <w:szCs w:val="20"/>
+        </w:rPr>
+        <w:t xml:space="preserve"> This transformation is used to </w:t>
+      </w:r>
+      <w:r>
+        <w:rPr>
+          <w:rFonts w:ascii="Segoe UI" w:eastAsia="Times New Roman" w:hAnsi="Segoe UI" w:cs="Segoe UI"/>
+          <w:i/>
+          <w:color w:val="212121"/>
+          <w:sz w:val="20"/>
+          <w:szCs w:val="20"/>
+          <w:u w:val="single"/>
+        </w:rPr>
+        <w:t>export the column from the data flow to the system</w:t>
+      </w:r>
+      <w:r>
+        <w:rPr>
+          <w:rFonts w:ascii="Segoe UI" w:eastAsia="Times New Roman" w:hAnsi="Segoe UI" w:cs="Segoe UI"/>
+          <w:color w:val="212121"/>
+          <w:sz w:val="20"/>
+          <w:szCs w:val="20"/>
+        </w:rPr>
+        <w:t>.</w:t>
+      </w:r>
+    </w:p>
+    <w:p>
+      <w:pPr>
+        <w:numPr>
+          <w:ilvl w:val="0"/>
+          <w:numId w:val="6"/>
+        </w:numPr>
+        <w:shd w:val="clear" w:color="auto" w:fill="FFFFFF"/>
+        <w:spacing w:before="100" w:beforeAutospacing="1" w:after="100" w:afterAutospacing="1" w:line="240" w:lineRule="auto"/>
+        <w:rPr>
+          <w:rFonts w:ascii="Segoe UI" w:eastAsia="Times New Roman" w:hAnsi="Segoe UI" w:cs="Segoe UI"/>
+          <w:color w:val="212121"/>
+          <w:sz w:val="20"/>
+          <w:szCs w:val="20"/>
+        </w:rPr>
+      </w:pPr>
+      <w:r>
+        <w:rPr>
+          <w:rFonts w:ascii="Segoe UI" w:eastAsia="Times New Roman" w:hAnsi="Segoe UI" w:cs="Segoe UI"/>
+          <w:b/>
+          <w:color w:val="212121"/>
+          <w:sz w:val="20"/>
+          <w:szCs w:val="20"/>
+        </w:rPr>
+        <w:t>Import Transformation:</w:t>
+      </w:r>
+      <w:r>
+        <w:rPr>
+          <w:rFonts w:ascii="Segoe UI" w:eastAsia="Times New Roman" w:hAnsi="Segoe UI" w:cs="Segoe UI"/>
+          <w:color w:val="212121"/>
+          <w:sz w:val="20"/>
+          <w:szCs w:val="20"/>
+        </w:rPr>
+        <w:t xml:space="preserve"> This transformation is used to </w:t>
+      </w:r>
+      <w:r>
+        <w:rPr>
+          <w:rFonts w:ascii="Segoe UI" w:eastAsia="Times New Roman" w:hAnsi="Segoe UI" w:cs="Segoe UI"/>
+          <w:i/>
+          <w:color w:val="212121"/>
+          <w:sz w:val="20"/>
+          <w:szCs w:val="20"/>
+          <w:u w:val="single"/>
+        </w:rPr>
+        <w:t>read data from files and appends it to the data flow</w:t>
+      </w:r>
+      <w:r>
+        <w:rPr>
+          <w:rFonts w:ascii="Segoe UI" w:eastAsia="Times New Roman" w:hAnsi="Segoe UI" w:cs="Segoe UI"/>
+          <w:color w:val="212121"/>
+          <w:sz w:val="20"/>
+          <w:szCs w:val="20"/>
+        </w:rPr>
+        <w:t>.</w:t>
+      </w:r>
+    </w:p>
+    <w:p>
+      <w:pPr>
+        <w:shd w:val="clear" w:color="auto" w:fill="FFFFFF"/>
+        <w:spacing w:after="120" w:line="360" w:lineRule="atLeast"/>
+        <w:outlineLvl w:val="1"/>
         <w:rPr>
           <w:rFonts w:ascii="Segoe UI" w:eastAsia="Times New Roman" w:hAnsi="Segoe UI" w:cs="Segoe UI"/>
           <w:b/>
@@ -83,7 +2163,9 @@
           <w:szCs w:val="20"/>
         </w:rPr>
       </w:pPr>
-      <w:r>
+    </w:p>
+    <w:p>
+      <w:pPr>
         <w:rPr>
           <w:rFonts w:ascii="Segoe UI" w:eastAsia="Times New Roman" w:hAnsi="Segoe UI" w:cs="Segoe UI"/>
           <w:b/>
@@ -92,39 +2174,49 @@
           <w:sz w:val="20"/>
           <w:szCs w:val="20"/>
         </w:rPr>
-        <w:br w:type="page"/>
-      </w:r>
-    </w:p>
-    <w:p>
-      <w:pPr>
+      </w:pPr>
+      <w:r>
         <w:rPr>
           <w:rFonts w:ascii="Segoe UI" w:eastAsia="Times New Roman" w:hAnsi="Segoe UI" w:cs="Segoe UI"/>
           <w:b/>
           <w:bCs/>
           <w:color w:val="00003F"/>
-          <w:sz w:val="28"/>
-          <w:szCs w:val="20"/>
-        </w:rPr>
-      </w:pPr>
-      <w:r>
+          <w:sz w:val="20"/>
+          <w:szCs w:val="20"/>
+        </w:rPr>
+        <w:br w:type="page"/>
+      </w:r>
+    </w:p>
+    <w:p>
+      <w:pPr>
         <w:rPr>
           <w:rFonts w:ascii="Segoe UI" w:eastAsia="Times New Roman" w:hAnsi="Segoe UI" w:cs="Segoe UI"/>
           <w:b/>
           <w:bCs/>
           <w:color w:val="00003F"/>
-          <w:sz w:val="28"/>
-          <w:szCs w:val="20"/>
-        </w:rPr>
-        <w:lastRenderedPageBreak/>
-        <w:t>Dataflow - Common</w:t>
-      </w:r>
+          <w:sz w:val="20"/>
+          <w:szCs w:val="20"/>
+        </w:rPr>
+      </w:pPr>
       <w:r>
         <w:rPr>
           <w:rFonts w:ascii="Segoe UI" w:eastAsia="Times New Roman" w:hAnsi="Segoe UI" w:cs="Segoe UI"/>
           <w:b/>
           <w:bCs/>
           <w:color w:val="00003F"/>
-          <w:sz w:val="28"/>
+          <w:sz w:val="20"/>
+          <w:szCs w:val="20"/>
+        </w:rPr>
+        <w:lastRenderedPageBreak/>
+        <w:t>Dataflow - Common</w:t>
+      </w:r>
+      <w:r>
+        <w:rPr>
+          <w:rFonts w:ascii="Segoe UI" w:eastAsia="Times New Roman" w:hAnsi="Segoe UI" w:cs="Segoe UI"/>
+          <w:b/>
+          <w:bCs/>
+          <w:color w:val="00003F"/>
+          <w:sz w:val="20"/>
           <w:szCs w:val="20"/>
         </w:rPr>
         <w:t xml:space="preserve"> Transformation</w:t>
@@ -208,7 +2300,7 @@
                     </pic:cNvPicPr>
                   </pic:nvPicPr>
                   <pic:blipFill>
-                    <a:blip r:embed="rId5"/>
+                    <a:blip r:embed="rId6"/>
                     <a:srcRect/>
                     <a:stretch>
                       <a:fillRect/>
@@ -269,7 +2361,7 @@
                     </pic:cNvPicPr>
                   </pic:nvPicPr>
                   <pic:blipFill>
-                    <a:blip r:embed="rId6"/>
+                    <a:blip r:embed="rId7"/>
                     <a:srcRect/>
                     <a:stretch>
                       <a:fillRect/>
@@ -415,7 +2507,7 @@
                     </pic:cNvPicPr>
                   </pic:nvPicPr>
                   <pic:blipFill>
-                    <a:blip r:embed="rId7"/>
+                    <a:blip r:embed="rId8"/>
                     <a:srcRect/>
                     <a:stretch>
                       <a:fillRect/>
@@ -477,7 +2569,7 @@
                     </pic:cNvPicPr>
                   </pic:nvPicPr>
                   <pic:blipFill>
-                    <a:blip r:embed="rId8"/>
+                    <a:blip r:embed="rId9"/>
                     <a:srcRect/>
                     <a:stretch>
                       <a:fillRect/>
@@ -525,7 +2617,27 @@
           <w:sz w:val="20"/>
           <w:szCs w:val="20"/>
         </w:rPr>
-        <w:t>In the above example, we are splitting input records based on total order cost. If cost is more than 500, the record will be considered as part of a large sale. If LineTotal is NULL, we are assuming it's a free gift and no cost is associated with it. The rest we can consider part of small sale, in current implementation it is the default output of Conditional Split transformation.</w:t>
+        <w:t xml:space="preserve">In the above example, we are splitting input records based on total order cost. If cost is more than 500, the record will be considered as part of a large sale. If </w:t>
+      </w:r>
+      <w:proofErr w:type="spellStart"/>
+      <w:r>
+        <w:rPr>
+          <w:rFonts w:ascii="Segoe UI" w:hAnsi="Segoe UI" w:cs="Segoe UI"/>
+          <w:color w:val="000000"/>
+          <w:sz w:val="20"/>
+          <w:szCs w:val="20"/>
+        </w:rPr>
+        <w:t>LineTotal</w:t>
+      </w:r>
+      <w:proofErr w:type="spellEnd"/>
+      <w:r>
+        <w:rPr>
+          <w:rFonts w:ascii="Segoe UI" w:hAnsi="Segoe UI" w:cs="Segoe UI"/>
+          <w:color w:val="000000"/>
+          <w:sz w:val="20"/>
+          <w:szCs w:val="20"/>
+        </w:rPr>
+        <w:t xml:space="preserve"> is NULL, we are assuming it's a free gift and no cost is associated with it. The rest we can consider part of small sale, in current implementation it is the default output of Conditional Split transformation.</w:t>
       </w:r>
     </w:p>
     <w:p>
@@ -673,7 +2785,7 @@
                     </pic:cNvPicPr>
                   </pic:nvPicPr>
                   <pic:blipFill>
-                    <a:blip r:embed="rId9"/>
+                    <a:blip r:embed="rId10"/>
                     <a:srcRect/>
                     <a:stretch>
                       <a:fillRect/>
@@ -739,7 +2851,7 @@
                     </pic:cNvPicPr>
                   </pic:nvPicPr>
                   <pic:blipFill>
-                    <a:blip r:embed="rId10"/>
+                    <a:blip r:embed="rId11"/>
                     <a:srcRect/>
                     <a:stretch>
                       <a:fillRect/>
@@ -789,7 +2901,73 @@
           <w:szCs w:val="20"/>
           <w:shd w:val="clear" w:color="auto" w:fill="FFFFFF"/>
         </w:rPr>
-        <w:t>In this example we converted the BirthDate column of the datetime data type in another column BirthDateNumber of Integer data type.</w:t>
+        <w:t xml:space="preserve">In this example we converted the </w:t>
+      </w:r>
+      <w:proofErr w:type="spellStart"/>
+      <w:r>
+        <w:rPr>
+          <w:rFonts w:ascii="Segoe UI" w:hAnsi="Segoe UI" w:cs="Segoe UI"/>
+          <w:color w:val="000000"/>
+          <w:sz w:val="20"/>
+          <w:szCs w:val="20"/>
+          <w:shd w:val="clear" w:color="auto" w:fill="FFFFFF"/>
+        </w:rPr>
+        <w:t>BirthDate</w:t>
+      </w:r>
+      <w:proofErr w:type="spellEnd"/>
+      <w:r>
+        <w:rPr>
+          <w:rFonts w:ascii="Segoe UI" w:hAnsi="Segoe UI" w:cs="Segoe UI"/>
+          <w:color w:val="000000"/>
+          <w:sz w:val="20"/>
+          <w:szCs w:val="20"/>
+          <w:shd w:val="clear" w:color="auto" w:fill="FFFFFF"/>
+        </w:rPr>
+        <w:t xml:space="preserve"> column of the </w:t>
+      </w:r>
+      <w:proofErr w:type="spellStart"/>
+      <w:r>
+        <w:rPr>
+          <w:rFonts w:ascii="Segoe UI" w:hAnsi="Segoe UI" w:cs="Segoe UI"/>
+          <w:color w:val="000000"/>
+          <w:sz w:val="20"/>
+          <w:szCs w:val="20"/>
+          <w:shd w:val="clear" w:color="auto" w:fill="FFFFFF"/>
+        </w:rPr>
+        <w:t>datetime</w:t>
+      </w:r>
+      <w:proofErr w:type="spellEnd"/>
+      <w:r>
+        <w:rPr>
+          <w:rFonts w:ascii="Segoe UI" w:hAnsi="Segoe UI" w:cs="Segoe UI"/>
+          <w:color w:val="000000"/>
+          <w:sz w:val="20"/>
+          <w:szCs w:val="20"/>
+          <w:shd w:val="clear" w:color="auto" w:fill="FFFFFF"/>
+        </w:rPr>
+        <w:t xml:space="preserve"> data type in another column </w:t>
+      </w:r>
+      <w:proofErr w:type="spellStart"/>
+      <w:r>
+        <w:rPr>
+          <w:rFonts w:ascii="Segoe UI" w:hAnsi="Segoe UI" w:cs="Segoe UI"/>
+          <w:color w:val="000000"/>
+          <w:sz w:val="20"/>
+          <w:szCs w:val="20"/>
+          <w:shd w:val="clear" w:color="auto" w:fill="FFFFFF"/>
+        </w:rPr>
+        <w:t>BirthDateNumber</w:t>
+      </w:r>
+      <w:proofErr w:type="spellEnd"/>
+      <w:r>
+        <w:rPr>
+          <w:rFonts w:ascii="Segoe UI" w:hAnsi="Segoe UI" w:cs="Segoe UI"/>
+          <w:color w:val="000000"/>
+          <w:sz w:val="20"/>
+          <w:szCs w:val="20"/>
+          <w:shd w:val="clear" w:color="auto" w:fill="FFFFFF"/>
+        </w:rPr>
+        <w:t xml:space="preserve"> of Integer data type.</w:t>
       </w:r>
     </w:p>
     <w:p>
@@ -895,7 +3073,7 @@
                     </pic:cNvPicPr>
                   </pic:nvPicPr>
                   <pic:blipFill>
-                    <a:blip r:embed="rId11"/>
+                    <a:blip r:embed="rId12"/>
                     <a:srcRect/>
                     <a:stretch>
                       <a:fillRect/>
@@ -961,7 +3139,7 @@
                     </pic:cNvPicPr>
                   </pic:nvPicPr>
                   <pic:blipFill>
-                    <a:blip r:embed="rId12"/>
+                    <a:blip r:embed="rId13"/>
                     <a:srcRect/>
                     <a:stretch>
                       <a:fillRect/>
@@ -1010,7 +3188,51 @@
           <w:szCs w:val="20"/>
           <w:shd w:val="clear" w:color="auto" w:fill="FFFFFF"/>
         </w:rPr>
-        <w:t>In this example, in the first row, check the if OrderQty value is NULL then update with 0 and in the second row apply the same operation as in the first row; the only difference is it will create one new column OrderQtyNotNull in the output. So, with the help of Derived Column transformation you can either update an existing column value or introduce a new column in the output.</w:t>
+        <w:t xml:space="preserve">In this example, in the first row, check the if </w:t>
+      </w:r>
+      <w:proofErr w:type="spellStart"/>
+      <w:r>
+        <w:rPr>
+          <w:rFonts w:ascii="Segoe UI" w:hAnsi="Segoe UI" w:cs="Segoe UI"/>
+          <w:color w:val="000000"/>
+          <w:sz w:val="20"/>
+          <w:szCs w:val="20"/>
+          <w:shd w:val="clear" w:color="auto" w:fill="FFFFFF"/>
+        </w:rPr>
+        <w:t>OrderQty</w:t>
+      </w:r>
+      <w:proofErr w:type="spellEnd"/>
+      <w:r>
+        <w:rPr>
+          <w:rFonts w:ascii="Segoe UI" w:hAnsi="Segoe UI" w:cs="Segoe UI"/>
+          <w:color w:val="000000"/>
+          <w:sz w:val="20"/>
+          <w:szCs w:val="20"/>
+          <w:shd w:val="clear" w:color="auto" w:fill="FFFFFF"/>
+        </w:rPr>
+        <w:t xml:space="preserve"> value is NULL then update with 0 and in the second row apply the same operation as in the first row; the only difference is it will create one new column </w:t>
+      </w:r>
+      <w:proofErr w:type="spellStart"/>
+      <w:r>
+        <w:rPr>
+          <w:rFonts w:ascii="Segoe UI" w:hAnsi="Segoe UI" w:cs="Segoe UI"/>
+          <w:color w:val="000000"/>
+          <w:sz w:val="20"/>
+          <w:szCs w:val="20"/>
+          <w:shd w:val="clear" w:color="auto" w:fill="FFFFFF"/>
+        </w:rPr>
+        <w:t>OrderQtyNotNull</w:t>
+      </w:r>
+      <w:proofErr w:type="spellEnd"/>
+      <w:r>
+        <w:rPr>
+          <w:rFonts w:ascii="Segoe UI" w:hAnsi="Segoe UI" w:cs="Segoe UI"/>
+          <w:color w:val="000000"/>
+          <w:sz w:val="20"/>
+          <w:szCs w:val="20"/>
+          <w:shd w:val="clear" w:color="auto" w:fill="FFFFFF"/>
+        </w:rPr>
+        <w:t xml:space="preserve"> in the output. So, with the help of Derived Column transformation you can either update an existing column value or introduce a new column in the output.</w:t>
       </w:r>
     </w:p>
     <w:p>
@@ -1076,7 +3298,27 @@
           <w:sz w:val="20"/>
           <w:szCs w:val="20"/>
         </w:rPr>
-        <w:t>Synchronous transformation, allows you to perform an equi-join between values in the transformation input and values in the reference dataset similar to T-SQL. This transformation is used to join two datasets at a time.  To join more than two datasets we need to put multiple Lookup transformations, similar to a T-SQL join condition.</w:t>
+        <w:t xml:space="preserve">Synchronous transformation, allows you to perform an </w:t>
+      </w:r>
+      <w:proofErr w:type="spellStart"/>
+      <w:r>
+        <w:rPr>
+          <w:rFonts w:ascii="Segoe UI" w:hAnsi="Segoe UI" w:cs="Segoe UI"/>
+          <w:color w:val="000000"/>
+          <w:sz w:val="20"/>
+          <w:szCs w:val="20"/>
+        </w:rPr>
+        <w:t>equi</w:t>
+      </w:r>
+      <w:proofErr w:type="spellEnd"/>
+      <w:r>
+        <w:rPr>
+          <w:rFonts w:ascii="Segoe UI" w:hAnsi="Segoe UI" w:cs="Segoe UI"/>
+          <w:color w:val="000000"/>
+          <w:sz w:val="20"/>
+          <w:szCs w:val="20"/>
+        </w:rPr>
+        <w:t>-join between values in the transformation input and values in the reference dataset similar to T-SQL. This transformation is used to join two datasets at a time.  To join more than two datasets we need to put multiple Lookup transformations, similar to a T-SQL join condition.</w:t>
       </w:r>
     </w:p>
     <w:p>
@@ -1112,7 +3354,7 @@
                     </pic:cNvPicPr>
                   </pic:nvPicPr>
                   <pic:blipFill>
-                    <a:blip r:embed="rId13"/>
+                    <a:blip r:embed="rId14"/>
                     <a:srcRect/>
                     <a:stretch>
                       <a:fillRect/>
@@ -1195,7 +3437,7 @@
                     </pic:cNvPicPr>
                   </pic:nvPicPr>
                   <pic:blipFill>
-                    <a:blip r:embed="rId14"/>
+                    <a:blip r:embed="rId15"/>
                     <a:srcRect/>
                     <a:stretch>
                       <a:fillRect/>
@@ -1258,7 +3500,7 @@
                     </pic:cNvPicPr>
                   </pic:nvPicPr>
                   <pic:blipFill>
-                    <a:blip r:embed="rId15"/>
+                    <a:blip r:embed="rId16"/>
                     <a:srcRect/>
                     <a:stretch>
                       <a:fillRect/>
@@ -1339,7 +3581,7 @@
                     </pic:cNvPicPr>
                   </pic:nvPicPr>
                   <pic:blipFill>
-                    <a:blip r:embed="rId16"/>
+                    <a:blip r:embed="rId17"/>
                     <a:srcRect/>
                     <a:stretch>
                       <a:fillRect/>
@@ -1374,20 +3616,60 @@
         <w:shd w:val="clear" w:color="auto" w:fill="FFFFFF"/>
         <w:spacing w:before="0" w:beforeAutospacing="0" w:after="360" w:afterAutospacing="0"/>
         <w:rPr>
-          <w:rFonts w:ascii="Arial" w:hAnsi="Arial" w:cs="Arial"/>
-          <w:color w:val="000000"/>
-          <w:sz w:val="20"/>
-          <w:szCs w:val="20"/>
-        </w:rPr>
-      </w:pPr>
-      <w:r>
-        <w:rPr>
-          <w:rFonts w:ascii="Arial" w:hAnsi="Arial" w:cs="Arial"/>
-          <w:color w:val="000000"/>
-          <w:sz w:val="20"/>
-          <w:szCs w:val="20"/>
-        </w:rPr>
-        <w:t>In above image, you can observe in the Lookup Operation that we specified “&lt;add as new column&gt;”; its mean values from the reference dataset are added as a new column to the transformation output. For example, the Lookup transformation can extract the ProductID details from a table using a value from an input column, and then add the ProductIDLookup to the transformation output. The values from the reference table can replace column values or can be added to new columns.</w:t>
+          <w:rFonts w:ascii="Segoe UI" w:hAnsi="Segoe UI" w:cs="Segoe UI"/>
+          <w:color w:val="000000"/>
+          <w:sz w:val="20"/>
+          <w:szCs w:val="20"/>
+        </w:rPr>
+      </w:pPr>
+      <w:r>
+        <w:rPr>
+          <w:rFonts w:ascii="Segoe UI" w:hAnsi="Segoe UI" w:cs="Segoe UI"/>
+          <w:color w:val="000000"/>
+          <w:sz w:val="20"/>
+          <w:szCs w:val="20"/>
+        </w:rPr>
+        <w:t xml:space="preserve">In above image, you can observe in the Lookup Operation that we specified “&lt;add as new column&gt;”; its mean values from the reference dataset are added as a new column to the transformation output. For example, the Lookup transformation can extract the </w:t>
+      </w:r>
+      <w:proofErr w:type="spellStart"/>
+      <w:r>
+        <w:rPr>
+          <w:rFonts w:ascii="Segoe UI" w:hAnsi="Segoe UI" w:cs="Segoe UI"/>
+          <w:color w:val="000000"/>
+          <w:sz w:val="20"/>
+          <w:szCs w:val="20"/>
+        </w:rPr>
+        <w:t>ProductID</w:t>
+      </w:r>
+      <w:proofErr w:type="spellEnd"/>
+      <w:r>
+        <w:rPr>
+          <w:rFonts w:ascii="Segoe UI" w:hAnsi="Segoe UI" w:cs="Segoe UI"/>
+          <w:color w:val="000000"/>
+          <w:sz w:val="20"/>
+          <w:szCs w:val="20"/>
+        </w:rPr>
+        <w:t xml:space="preserve"> details from a table using a value from an input column, and then add the </w:t>
+      </w:r>
+      <w:proofErr w:type="spellStart"/>
+      <w:r>
+        <w:rPr>
+          <w:rFonts w:ascii="Segoe UI" w:hAnsi="Segoe UI" w:cs="Segoe UI"/>
+          <w:color w:val="000000"/>
+          <w:sz w:val="20"/>
+          <w:szCs w:val="20"/>
+        </w:rPr>
+        <w:t>ProductIDLookup</w:t>
+      </w:r>
+      <w:proofErr w:type="spellEnd"/>
+      <w:r>
+        <w:rPr>
+          <w:rFonts w:ascii="Segoe UI" w:hAnsi="Segoe UI" w:cs="Segoe UI"/>
+          <w:color w:val="000000"/>
+          <w:sz w:val="20"/>
+          <w:szCs w:val="20"/>
+        </w:rPr>
+        <w:t xml:space="preserve"> to the transformation output. The values from the reference table can replace column values or can be added to new columns.</w:t>
       </w:r>
     </w:p>
     <w:p>
@@ -1396,15 +3678,15 @@
         <w:shd w:val="clear" w:color="auto" w:fill="FFFFFF"/>
         <w:spacing w:before="0" w:beforeAutospacing="0" w:after="360" w:afterAutospacing="0"/>
         <w:rPr>
-          <w:rFonts w:ascii="Arial" w:hAnsi="Arial" w:cs="Arial"/>
-          <w:color w:val="000000"/>
-          <w:sz w:val="20"/>
-          <w:szCs w:val="20"/>
-        </w:rPr>
-      </w:pPr>
-      <w:r>
-        <w:rPr>
-          <w:rFonts w:ascii="Arial" w:hAnsi="Arial" w:cs="Arial"/>
+          <w:rFonts w:ascii="Segoe UI" w:hAnsi="Segoe UI" w:cs="Segoe UI"/>
+          <w:color w:val="000000"/>
+          <w:sz w:val="20"/>
+          <w:szCs w:val="20"/>
+        </w:rPr>
+      </w:pPr>
+      <w:r>
+        <w:rPr>
+          <w:rFonts w:ascii="Segoe UI" w:hAnsi="Segoe UI" w:cs="Segoe UI"/>
           <w:color w:val="000000"/>
           <w:sz w:val="20"/>
           <w:szCs w:val="20"/>
@@ -1435,18 +3717,18 @@
         <w:shd w:val="clear" w:color="auto" w:fill="FFFFFF"/>
         <w:spacing w:before="0" w:beforeAutospacing="0" w:after="120" w:afterAutospacing="0" w:line="360" w:lineRule="atLeast"/>
         <w:rPr>
-          <w:rFonts w:ascii="Arial" w:hAnsi="Arial" w:cs="Arial"/>
+          <w:rFonts w:ascii="Segoe UI" w:hAnsi="Segoe UI" w:cs="Segoe UI"/>
           <w:color w:val="00003F"/>
-          <w:sz w:val="29"/>
-          <w:szCs w:val="29"/>
-        </w:rPr>
-      </w:pPr>
-      <w:r>
-        <w:rPr>
-          <w:rFonts w:ascii="Arial" w:hAnsi="Arial" w:cs="Arial"/>
+          <w:sz w:val="20"/>
+          <w:szCs w:val="20"/>
+        </w:rPr>
+      </w:pPr>
+      <w:r>
+        <w:rPr>
+          <w:rFonts w:ascii="Segoe UI" w:hAnsi="Segoe UI" w:cs="Segoe UI"/>
           <w:color w:val="00003F"/>
-          <w:sz w:val="29"/>
-          <w:szCs w:val="29"/>
+          <w:sz w:val="20"/>
+          <w:szCs w:val="20"/>
         </w:rPr>
         <w:lastRenderedPageBreak/>
         <w:t>Merge</w:t>
@@ -1458,15 +3740,15 @@
         <w:shd w:val="clear" w:color="auto" w:fill="FFFFFF"/>
         <w:spacing w:before="0" w:beforeAutospacing="0" w:after="360" w:afterAutospacing="0"/>
         <w:rPr>
-          <w:rFonts w:ascii="Arial" w:hAnsi="Arial" w:cs="Arial"/>
-          <w:color w:val="000000"/>
-          <w:sz w:val="20"/>
-          <w:szCs w:val="20"/>
-        </w:rPr>
-      </w:pPr>
-      <w:r>
-        <w:rPr>
-          <w:rFonts w:ascii="Arial" w:hAnsi="Arial" w:cs="Arial"/>
+          <w:rFonts w:ascii="Segoe UI" w:hAnsi="Segoe UI" w:cs="Segoe UI"/>
+          <w:color w:val="000000"/>
+          <w:sz w:val="20"/>
+          <w:szCs w:val="20"/>
+        </w:rPr>
+      </w:pPr>
+      <w:r>
+        <w:rPr>
+          <w:rFonts w:ascii="Segoe UI" w:hAnsi="Segoe UI" w:cs="Segoe UI"/>
           <w:color w:val="000000"/>
           <w:sz w:val="20"/>
           <w:szCs w:val="20"/>
@@ -1507,7 +3789,7 @@
                     </pic:cNvPicPr>
                   </pic:nvPicPr>
                   <pic:blipFill>
-                    <a:blip r:embed="rId17"/>
+                    <a:blip r:embed="rId18"/>
                     <a:srcRect/>
                     <a:stretch>
                       <a:fillRect/>
@@ -1546,7 +3828,10 @@
       </w:pPr>
       <w:r>
         <w:rPr>
+          <w:rFonts w:ascii="Segoe UI" w:hAnsi="Segoe UI" w:cs="Segoe UI"/>
           <w:noProof/>
+          <w:sz w:val="20"/>
+          <w:szCs w:val="20"/>
         </w:rPr>
         <w:drawing>
           <wp:inline distT="0" distB="0" distL="0" distR="0">
@@ -1566,7 +3851,7 @@
                     </pic:cNvPicPr>
                   </pic:nvPicPr>
                   <pic:blipFill>
-                    <a:blip r:embed="rId18"/>
+                    <a:blip r:embed="rId19"/>
                     <a:srcRect/>
                     <a:stretch>
                       <a:fillRect/>
@@ -1601,15 +3886,15 @@
         <w:shd w:val="clear" w:color="auto" w:fill="FFFFFF"/>
         <w:spacing w:before="0" w:beforeAutospacing="0" w:after="360" w:afterAutospacing="0"/>
         <w:rPr>
-          <w:rFonts w:ascii="Arial" w:hAnsi="Arial" w:cs="Arial"/>
-          <w:color w:val="000000"/>
-          <w:sz w:val="20"/>
-          <w:szCs w:val="20"/>
-        </w:rPr>
-      </w:pPr>
-      <w:r>
-        <w:rPr>
-          <w:rFonts w:ascii="Arial" w:hAnsi="Arial" w:cs="Arial"/>
+          <w:rFonts w:ascii="Segoe UI" w:hAnsi="Segoe UI" w:cs="Segoe UI"/>
+          <w:color w:val="000000"/>
+          <w:sz w:val="20"/>
+          <w:szCs w:val="20"/>
+        </w:rPr>
+      </w:pPr>
+      <w:r>
+        <w:rPr>
+          <w:rFonts w:ascii="Segoe UI" w:hAnsi="Segoe UI" w:cs="Segoe UI"/>
           <w:color w:val="000000"/>
           <w:sz w:val="20"/>
           <w:szCs w:val="20"/>
@@ -1623,15 +3908,15 @@
         <w:shd w:val="clear" w:color="auto" w:fill="FFFFFF"/>
         <w:spacing w:before="0" w:beforeAutospacing="0" w:after="360" w:afterAutospacing="0"/>
         <w:rPr>
-          <w:rFonts w:ascii="Arial" w:hAnsi="Arial" w:cs="Arial"/>
-          <w:color w:val="000000"/>
-          <w:sz w:val="20"/>
-          <w:szCs w:val="20"/>
-        </w:rPr>
-      </w:pPr>
-      <w:r>
-        <w:rPr>
-          <w:rFonts w:ascii="Arial" w:hAnsi="Arial" w:cs="Arial"/>
+          <w:rFonts w:ascii="Segoe UI" w:hAnsi="Segoe UI" w:cs="Segoe UI"/>
+          <w:color w:val="000000"/>
+          <w:sz w:val="20"/>
+          <w:szCs w:val="20"/>
+        </w:rPr>
+      </w:pPr>
+      <w:r>
+        <w:rPr>
+          <w:rFonts w:ascii="Segoe UI" w:hAnsi="Segoe UI" w:cs="Segoe UI"/>
           <w:color w:val="000000"/>
           <w:sz w:val="20"/>
           <w:szCs w:val="20"/>
@@ -1662,18 +3947,18 @@
         <w:shd w:val="clear" w:color="auto" w:fill="FFFFFF"/>
         <w:spacing w:before="0" w:beforeAutospacing="0" w:after="120" w:afterAutospacing="0" w:line="360" w:lineRule="atLeast"/>
         <w:rPr>
-          <w:rFonts w:ascii="Arial" w:hAnsi="Arial" w:cs="Arial"/>
+          <w:rFonts w:ascii="Segoe UI" w:hAnsi="Segoe UI" w:cs="Segoe UI"/>
           <w:color w:val="00003F"/>
-          <w:sz w:val="29"/>
-          <w:szCs w:val="29"/>
-        </w:rPr>
-      </w:pPr>
-      <w:r>
-        <w:rPr>
-          <w:rFonts w:ascii="Arial" w:hAnsi="Arial" w:cs="Arial"/>
+          <w:sz w:val="20"/>
+          <w:szCs w:val="20"/>
+        </w:rPr>
+      </w:pPr>
+      <w:r>
+        <w:rPr>
+          <w:rFonts w:ascii="Segoe UI" w:hAnsi="Segoe UI" w:cs="Segoe UI"/>
           <w:color w:val="00003F"/>
-          <w:sz w:val="29"/>
-          <w:szCs w:val="29"/>
+          <w:sz w:val="20"/>
+          <w:szCs w:val="20"/>
         </w:rPr>
         <w:lastRenderedPageBreak/>
         <w:t>Merge Join</w:t>
@@ -1685,15 +3970,15 @@
         <w:shd w:val="clear" w:color="auto" w:fill="FFFFFF"/>
         <w:spacing w:before="0" w:beforeAutospacing="0" w:after="360" w:afterAutospacing="0"/>
         <w:rPr>
-          <w:rFonts w:ascii="Arial" w:hAnsi="Arial" w:cs="Arial"/>
-          <w:color w:val="000000"/>
-          <w:sz w:val="20"/>
-          <w:szCs w:val="20"/>
-        </w:rPr>
-      </w:pPr>
-      <w:r>
-        <w:rPr>
-          <w:rFonts w:ascii="Arial" w:hAnsi="Arial" w:cs="Arial"/>
+          <w:rFonts w:ascii="Segoe UI" w:hAnsi="Segoe UI" w:cs="Segoe UI"/>
+          <w:color w:val="000000"/>
+          <w:sz w:val="20"/>
+          <w:szCs w:val="20"/>
+        </w:rPr>
+      </w:pPr>
+      <w:r>
+        <w:rPr>
+          <w:rFonts w:ascii="Segoe UI" w:hAnsi="Segoe UI" w:cs="Segoe UI"/>
           <w:color w:val="000000"/>
           <w:sz w:val="20"/>
           <w:szCs w:val="20"/>
@@ -1707,15 +3992,15 @@
         <w:shd w:val="clear" w:color="auto" w:fill="FFFFFF"/>
         <w:spacing w:before="0" w:beforeAutospacing="0" w:after="360" w:afterAutospacing="0"/>
         <w:rPr>
-          <w:rFonts w:ascii="Arial" w:hAnsi="Arial" w:cs="Arial"/>
-          <w:color w:val="000000"/>
-          <w:sz w:val="20"/>
-          <w:szCs w:val="20"/>
-        </w:rPr>
-      </w:pPr>
-      <w:r>
-        <w:rPr>
-          <w:rFonts w:ascii="Arial" w:hAnsi="Arial" w:cs="Arial"/>
+          <w:rFonts w:ascii="Segoe UI" w:hAnsi="Segoe UI" w:cs="Segoe UI"/>
+          <w:color w:val="000000"/>
+          <w:sz w:val="20"/>
+          <w:szCs w:val="20"/>
+        </w:rPr>
+      </w:pPr>
+      <w:r>
+        <w:rPr>
+          <w:rFonts w:ascii="Segoe UI" w:hAnsi="Segoe UI" w:cs="Segoe UI"/>
           <w:color w:val="000000"/>
           <w:sz w:val="20"/>
           <w:szCs w:val="20"/>
@@ -1729,15 +4014,15 @@
         <w:shd w:val="clear" w:color="auto" w:fill="FFFFFF"/>
         <w:spacing w:before="0" w:beforeAutospacing="0" w:after="360" w:afterAutospacing="0"/>
         <w:rPr>
-          <w:rFonts w:ascii="Arial" w:hAnsi="Arial" w:cs="Arial"/>
-          <w:color w:val="000000"/>
-          <w:sz w:val="20"/>
-          <w:szCs w:val="20"/>
-        </w:rPr>
-      </w:pPr>
-      <w:r>
-        <w:rPr>
-          <w:rFonts w:ascii="Arial" w:hAnsi="Arial" w:cs="Arial"/>
+          <w:rFonts w:ascii="Segoe UI" w:hAnsi="Segoe UI" w:cs="Segoe UI"/>
+          <w:color w:val="000000"/>
+          <w:sz w:val="20"/>
+          <w:szCs w:val="20"/>
+        </w:rPr>
+      </w:pPr>
+      <w:r>
+        <w:rPr>
+          <w:rFonts w:ascii="Segoe UI" w:hAnsi="Segoe UI" w:cs="Segoe UI"/>
           <w:color w:val="000000"/>
           <w:sz w:val="20"/>
           <w:szCs w:val="20"/>
@@ -1751,15 +4036,18 @@
         <w:shd w:val="clear" w:color="auto" w:fill="FFFFFF"/>
         <w:spacing w:before="0" w:beforeAutospacing="0" w:after="360" w:afterAutospacing="0"/>
         <w:rPr>
-          <w:rFonts w:ascii="Arial" w:hAnsi="Arial" w:cs="Arial"/>
-          <w:color w:val="000000"/>
-          <w:sz w:val="20"/>
-          <w:szCs w:val="20"/>
-        </w:rPr>
-      </w:pPr>
-      <w:r>
-        <w:rPr>
+          <w:rFonts w:ascii="Segoe UI" w:hAnsi="Segoe UI" w:cs="Segoe UI"/>
+          <w:color w:val="000000"/>
+          <w:sz w:val="20"/>
+          <w:szCs w:val="20"/>
+        </w:rPr>
+      </w:pPr>
+      <w:r>
+        <w:rPr>
+          <w:rFonts w:ascii="Segoe UI" w:hAnsi="Segoe UI" w:cs="Segoe UI"/>
           <w:noProof/>
+          <w:sz w:val="20"/>
+          <w:szCs w:val="20"/>
         </w:rPr>
         <w:drawing>
           <wp:inline distT="0" distB="0" distL="0" distR="0">
@@ -1779,7 +4067,7 @@
                     </pic:cNvPicPr>
                   </pic:nvPicPr>
                   <pic:blipFill>
-                    <a:blip r:embed="rId19"/>
+                    <a:blip r:embed="rId20"/>
                     <a:srcRect/>
                     <a:stretch>
                       <a:fillRect/>
@@ -1814,15 +4102,18 @@
         <w:shd w:val="clear" w:color="auto" w:fill="FFFFFF"/>
         <w:spacing w:before="0" w:beforeAutospacing="0" w:after="360" w:afterAutospacing="0"/>
         <w:rPr>
-          <w:rFonts w:ascii="Arial" w:hAnsi="Arial" w:cs="Arial"/>
-          <w:color w:val="000000"/>
-          <w:sz w:val="20"/>
-          <w:szCs w:val="20"/>
-        </w:rPr>
-      </w:pPr>
-      <w:r>
-        <w:rPr>
+          <w:rFonts w:ascii="Segoe UI" w:hAnsi="Segoe UI" w:cs="Segoe UI"/>
+          <w:color w:val="000000"/>
+          <w:sz w:val="20"/>
+          <w:szCs w:val="20"/>
+        </w:rPr>
+      </w:pPr>
+      <w:r>
+        <w:rPr>
+          <w:rFonts w:ascii="Segoe UI" w:hAnsi="Segoe UI" w:cs="Segoe UI"/>
           <w:noProof/>
+          <w:sz w:val="20"/>
+          <w:szCs w:val="20"/>
         </w:rPr>
         <w:drawing>
           <wp:inline distT="0" distB="0" distL="0" distR="0">
@@ -1842,7 +4133,7 @@
                     </pic:cNvPicPr>
                   </pic:nvPicPr>
                   <pic:blipFill>
-                    <a:blip r:embed="rId20"/>
+                    <a:blip r:embed="rId21"/>
                     <a:srcRect/>
                     <a:stretch>
                       <a:fillRect/>
@@ -1877,7 +4168,7 @@
         <w:shd w:val="clear" w:color="auto" w:fill="FFFFFF"/>
         <w:spacing w:before="0" w:beforeAutospacing="0" w:after="360" w:afterAutospacing="0"/>
         <w:rPr>
-          <w:rFonts w:ascii="Arial" w:hAnsi="Arial" w:cs="Arial"/>
+          <w:rFonts w:ascii="Segoe UI" w:hAnsi="Segoe UI" w:cs="Segoe UI"/>
           <w:color w:val="000000"/>
           <w:sz w:val="20"/>
           <w:szCs w:val="20"/>
@@ -1886,13 +4177,35 @@
       </w:pPr>
       <w:r>
         <w:rPr>
-          <w:rFonts w:ascii="Arial" w:hAnsi="Arial" w:cs="Arial"/>
+          <w:rFonts w:ascii="Segoe UI" w:hAnsi="Segoe UI" w:cs="Segoe UI"/>
           <w:color w:val="000000"/>
           <w:sz w:val="20"/>
           <w:szCs w:val="20"/>
           <w:shd w:val="clear" w:color="auto" w:fill="FFFFFF"/>
         </w:rPr>
-        <w:t>In above example, we merged data from two different sources; OLEDB and Flat File, applying a Left outer join on DepartmentID.</w:t>
+        <w:t xml:space="preserve">In above example, we merged data from two different sources; OLEDB and Flat File, applying a Left outer join on </w:t>
+      </w:r>
+      <w:proofErr w:type="spellStart"/>
+      <w:r>
+        <w:rPr>
+          <w:rFonts w:ascii="Segoe UI" w:hAnsi="Segoe UI" w:cs="Segoe UI"/>
+          <w:color w:val="000000"/>
+          <w:sz w:val="20"/>
+          <w:szCs w:val="20"/>
+          <w:shd w:val="clear" w:color="auto" w:fill="FFFFFF"/>
+        </w:rPr>
+        <w:t>DepartmentID</w:t>
+      </w:r>
+      <w:proofErr w:type="spellEnd"/>
+      <w:r>
+        <w:rPr>
+          <w:rFonts w:ascii="Segoe UI" w:hAnsi="Segoe UI" w:cs="Segoe UI"/>
+          <w:color w:val="000000"/>
+          <w:sz w:val="20"/>
+          <w:szCs w:val="20"/>
+          <w:shd w:val="clear" w:color="auto" w:fill="FFFFFF"/>
+        </w:rPr>
+        <w:t>.</w:t>
       </w:r>
     </w:p>
     <w:p>
@@ -1901,18 +4214,18 @@
         <w:shd w:val="clear" w:color="auto" w:fill="FFFFFF"/>
         <w:spacing w:before="0" w:beforeAutospacing="0" w:after="120" w:afterAutospacing="0" w:line="360" w:lineRule="atLeast"/>
         <w:rPr>
-          <w:rFonts w:ascii="Arial" w:hAnsi="Arial" w:cs="Arial"/>
+          <w:rFonts w:ascii="Segoe UI" w:hAnsi="Segoe UI" w:cs="Segoe UI"/>
           <w:color w:val="00003F"/>
-          <w:sz w:val="29"/>
-          <w:szCs w:val="29"/>
-        </w:rPr>
-      </w:pPr>
-      <w:r>
-        <w:rPr>
-          <w:rFonts w:ascii="Arial" w:hAnsi="Arial" w:cs="Arial"/>
+          <w:sz w:val="20"/>
+          <w:szCs w:val="20"/>
+        </w:rPr>
+      </w:pPr>
+      <w:r>
+        <w:rPr>
+          <w:rFonts w:ascii="Segoe UI" w:hAnsi="Segoe UI" w:cs="Segoe UI"/>
           <w:color w:val="00003F"/>
-          <w:sz w:val="29"/>
-          <w:szCs w:val="29"/>
+          <w:sz w:val="20"/>
+          <w:szCs w:val="20"/>
         </w:rPr>
         <w:lastRenderedPageBreak/>
         <w:t>Multicast</w:t>
@@ -1924,15 +4237,15 @@
         <w:shd w:val="clear" w:color="auto" w:fill="FFFFFF"/>
         <w:spacing w:before="0" w:beforeAutospacing="0" w:after="360" w:afterAutospacing="0"/>
         <w:rPr>
-          <w:rFonts w:ascii="Arial" w:hAnsi="Arial" w:cs="Arial"/>
-          <w:color w:val="000000"/>
-          <w:sz w:val="20"/>
-          <w:szCs w:val="20"/>
-        </w:rPr>
-      </w:pPr>
-      <w:r>
-        <w:rPr>
-          <w:rFonts w:ascii="Arial" w:hAnsi="Arial" w:cs="Arial"/>
+          <w:rFonts w:ascii="Segoe UI" w:hAnsi="Segoe UI" w:cs="Segoe UI"/>
+          <w:color w:val="000000"/>
+          <w:sz w:val="20"/>
+          <w:szCs w:val="20"/>
+        </w:rPr>
+      </w:pPr>
+      <w:r>
+        <w:rPr>
+          <w:rFonts w:ascii="Segoe UI" w:hAnsi="Segoe UI" w:cs="Segoe UI"/>
           <w:color w:val="000000"/>
           <w:sz w:val="20"/>
           <w:szCs w:val="20"/>
@@ -1945,14 +4258,18 @@
         <w:pStyle w:val="NormalWeb"/>
         <w:shd w:val="clear" w:color="auto" w:fill="FFFFFF"/>
         <w:rPr>
-          <w:rFonts w:ascii="Helvetica" w:hAnsi="Helvetica"/>
+          <w:rFonts w:ascii="Segoe UI" w:hAnsi="Segoe UI" w:cs="Segoe UI"/>
           <w:color w:val="222222"/>
-        </w:rPr>
-      </w:pPr>
-      <w:r>
-        <w:rPr>
-          <w:rFonts w:ascii="Helvetica" w:hAnsi="Helvetica"/>
+          <w:sz w:val="20"/>
+          <w:szCs w:val="20"/>
+        </w:rPr>
+      </w:pPr>
+      <w:r>
+        <w:rPr>
+          <w:rFonts w:ascii="Segoe UI" w:hAnsi="Segoe UI" w:cs="Segoe UI"/>
           <w:color w:val="222222"/>
+          <w:sz w:val="20"/>
+          <w:szCs w:val="20"/>
         </w:rPr>
         <w:t>In nutshell, a Multicast transformation is used to create/distribute exact copies of the source dataset to one or more destination datasets.</w:t>
       </w:r>
@@ -1960,7 +4277,7 @@
     <w:p>
       <w:pPr>
         <w:rPr>
-          <w:rFonts w:ascii="Arial" w:hAnsi="Arial" w:cs="Arial"/>
+          <w:rFonts w:ascii="Segoe UI" w:hAnsi="Segoe UI" w:cs="Segoe UI"/>
           <w:color w:val="000000"/>
           <w:sz w:val="20"/>
           <w:szCs w:val="20"/>
@@ -1969,7 +4286,10 @@
       </w:pPr>
       <w:r>
         <w:rPr>
+          <w:rFonts w:ascii="Segoe UI" w:hAnsi="Segoe UI" w:cs="Segoe UI"/>
           <w:noProof/>
+          <w:sz w:val="20"/>
+          <w:szCs w:val="20"/>
         </w:rPr>
         <w:drawing>
           <wp:inline distT="0" distB="0" distL="0" distR="0">
@@ -1989,7 +4309,7 @@
                     </pic:cNvPicPr>
                   </pic:nvPicPr>
                   <pic:blipFill>
-                    <a:blip r:embed="rId21"/>
+                    <a:blip r:embed="rId22"/>
                     <a:srcRect/>
                     <a:stretch>
                       <a:fillRect/>
@@ -2021,7 +4341,7 @@
     <w:p>
       <w:pPr>
         <w:rPr>
-          <w:rFonts w:ascii="Arial" w:hAnsi="Arial" w:cs="Arial"/>
+          <w:rFonts w:ascii="Segoe UI" w:hAnsi="Segoe UI" w:cs="Segoe UI"/>
           <w:color w:val="000000"/>
           <w:sz w:val="20"/>
           <w:szCs w:val="20"/>
@@ -2030,7 +4350,10 @@
       </w:pPr>
       <w:r>
         <w:rPr>
+          <w:rFonts w:ascii="Segoe UI" w:hAnsi="Segoe UI" w:cs="Segoe UI"/>
           <w:noProof/>
+          <w:sz w:val="20"/>
+          <w:szCs w:val="20"/>
         </w:rPr>
         <w:drawing>
           <wp:inline distT="0" distB="0" distL="0" distR="0">
@@ -2050,7 +4373,7 @@
                     </pic:cNvPicPr>
                   </pic:nvPicPr>
                   <pic:blipFill>
-                    <a:blip r:embed="rId22"/>
+                    <a:blip r:embed="rId23"/>
                     <a:srcRect/>
                     <a:stretch>
                       <a:fillRect/>
@@ -2082,7 +4405,7 @@
     <w:p>
       <w:pPr>
         <w:rPr>
-          <w:rFonts w:ascii="Arial" w:eastAsia="Times New Roman" w:hAnsi="Arial" w:cs="Arial"/>
+          <w:rFonts w:ascii="Segoe UI" w:eastAsia="Times New Roman" w:hAnsi="Segoe UI" w:cs="Segoe UI"/>
           <w:color w:val="000000"/>
           <w:sz w:val="20"/>
           <w:szCs w:val="20"/>
@@ -2091,17 +4414,18 @@
       </w:pPr>
       <w:r>
         <w:rPr>
-          <w:rFonts w:ascii="Arial" w:hAnsi="Arial" w:cs="Arial"/>
+          <w:rFonts w:ascii="Segoe UI" w:hAnsi="Segoe UI" w:cs="Segoe UI"/>
           <w:color w:val="000000"/>
           <w:sz w:val="20"/>
           <w:szCs w:val="20"/>
           <w:shd w:val="clear" w:color="auto" w:fill="FFFFFF"/>
         </w:rPr>
+        <w:lastRenderedPageBreak/>
         <w:t>In the above example, we are distributing log data to two different destinations</w:t>
       </w:r>
       <w:r>
         <w:rPr>
-          <w:rFonts w:ascii="Arial" w:hAnsi="Arial" w:cs="Arial"/>
+          <w:rFonts w:ascii="Segoe UI" w:hAnsi="Segoe UI" w:cs="Segoe UI"/>
           <w:color w:val="000000"/>
           <w:sz w:val="20"/>
           <w:szCs w:val="20"/>
@@ -2116,18 +4440,18 @@
         <w:shd w:val="clear" w:color="auto" w:fill="FFFFFF"/>
         <w:spacing w:before="0" w:beforeAutospacing="0" w:after="120" w:afterAutospacing="0" w:line="360" w:lineRule="atLeast"/>
         <w:rPr>
-          <w:rFonts w:ascii="Arial" w:hAnsi="Arial" w:cs="Arial"/>
+          <w:rFonts w:ascii="Segoe UI" w:hAnsi="Segoe UI" w:cs="Segoe UI"/>
           <w:color w:val="00003F"/>
-          <w:sz w:val="29"/>
-          <w:szCs w:val="29"/>
-        </w:rPr>
-      </w:pPr>
-      <w:r>
-        <w:rPr>
-          <w:rFonts w:ascii="Arial" w:hAnsi="Arial" w:cs="Arial"/>
+          <w:sz w:val="20"/>
+          <w:szCs w:val="20"/>
+        </w:rPr>
+      </w:pPr>
+      <w:r>
+        <w:rPr>
+          <w:rFonts w:ascii="Segoe UI" w:hAnsi="Segoe UI" w:cs="Segoe UI"/>
           <w:color w:val="00003F"/>
-          <w:sz w:val="29"/>
-          <w:szCs w:val="29"/>
+          <w:sz w:val="20"/>
+          <w:szCs w:val="20"/>
         </w:rPr>
         <w:lastRenderedPageBreak/>
         <w:t>Sort</w:t>
@@ -2139,15 +4463,15 @@
         <w:shd w:val="clear" w:color="auto" w:fill="FFFFFF"/>
         <w:spacing w:before="0" w:beforeAutospacing="0" w:after="360" w:afterAutospacing="0"/>
         <w:rPr>
-          <w:rFonts w:ascii="Arial" w:hAnsi="Arial" w:cs="Arial"/>
-          <w:color w:val="000000"/>
-          <w:sz w:val="20"/>
-          <w:szCs w:val="20"/>
-        </w:rPr>
-      </w:pPr>
-      <w:r>
-        <w:rPr>
-          <w:rFonts w:ascii="Arial" w:hAnsi="Arial" w:cs="Arial"/>
+          <w:rFonts w:ascii="Segoe UI" w:hAnsi="Segoe UI" w:cs="Segoe UI"/>
+          <w:color w:val="000000"/>
+          <w:sz w:val="20"/>
+          <w:szCs w:val="20"/>
+        </w:rPr>
+      </w:pPr>
+      <w:r>
+        <w:rPr>
+          <w:rFonts w:ascii="Segoe UI" w:hAnsi="Segoe UI" w:cs="Segoe UI"/>
           <w:color w:val="000000"/>
           <w:sz w:val="20"/>
           <w:szCs w:val="20"/>
@@ -2161,15 +4485,18 @@
         <w:shd w:val="clear" w:color="auto" w:fill="FFFFFF"/>
         <w:spacing w:before="0" w:beforeAutospacing="0" w:after="360" w:afterAutospacing="0"/>
         <w:rPr>
-          <w:rFonts w:ascii="Arial" w:hAnsi="Arial" w:cs="Arial"/>
-          <w:color w:val="000000"/>
-          <w:sz w:val="20"/>
-          <w:szCs w:val="20"/>
-        </w:rPr>
-      </w:pPr>
-      <w:r>
-        <w:rPr>
+          <w:rFonts w:ascii="Segoe UI" w:hAnsi="Segoe UI" w:cs="Segoe UI"/>
+          <w:color w:val="000000"/>
+          <w:sz w:val="20"/>
+          <w:szCs w:val="20"/>
+        </w:rPr>
+      </w:pPr>
+      <w:r>
+        <w:rPr>
+          <w:rFonts w:ascii="Segoe UI" w:hAnsi="Segoe UI" w:cs="Segoe UI"/>
           <w:noProof/>
+          <w:sz w:val="20"/>
+          <w:szCs w:val="20"/>
         </w:rPr>
         <w:drawing>
           <wp:inline distT="0" distB="0" distL="0" distR="0">
@@ -2189,7 +4516,7 @@
                     </pic:cNvPicPr>
                   </pic:nvPicPr>
                   <pic:blipFill>
-                    <a:blip r:embed="rId23"/>
+                    <a:blip r:embed="rId24"/>
                     <a:srcRect/>
                     <a:stretch>
                       <a:fillRect/>
@@ -2228,7 +4555,10 @@
       </w:pPr>
       <w:r>
         <w:rPr>
+          <w:rFonts w:ascii="Segoe UI" w:hAnsi="Segoe UI" w:cs="Segoe UI"/>
           <w:noProof/>
+          <w:sz w:val="20"/>
+          <w:szCs w:val="20"/>
         </w:rPr>
         <w:drawing>
           <wp:inline distT="0" distB="0" distL="0" distR="0">
@@ -2248,7 +4578,7 @@
                     </pic:cNvPicPr>
                   </pic:nvPicPr>
                   <pic:blipFill>
-                    <a:blip r:embed="rId24"/>
+                    <a:blip r:embed="rId25"/>
                     <a:srcRect/>
                     <a:stretch>
                       <a:fillRect/>
@@ -2283,20 +4613,60 @@
         <w:shd w:val="clear" w:color="auto" w:fill="FFFFFF"/>
         <w:spacing w:before="0" w:beforeAutospacing="0" w:after="360" w:afterAutospacing="0"/>
         <w:rPr>
-          <w:rFonts w:ascii="Arial" w:hAnsi="Arial" w:cs="Arial"/>
-          <w:color w:val="000000"/>
-          <w:sz w:val="20"/>
-          <w:szCs w:val="20"/>
-        </w:rPr>
-      </w:pPr>
-      <w:r>
-        <w:rPr>
-          <w:rFonts w:ascii="Arial" w:hAnsi="Arial" w:cs="Arial"/>
-          <w:color w:val="000000"/>
-          <w:sz w:val="20"/>
-          <w:szCs w:val="20"/>
-        </w:rPr>
-        <w:t>In above example, we arranged input data in ascending order of RateChangeDate first and BusinessEntityID column second.</w:t>
+          <w:rFonts w:ascii="Segoe UI" w:hAnsi="Segoe UI" w:cs="Segoe UI"/>
+          <w:color w:val="000000"/>
+          <w:sz w:val="20"/>
+          <w:szCs w:val="20"/>
+        </w:rPr>
+      </w:pPr>
+      <w:r>
+        <w:rPr>
+          <w:rFonts w:ascii="Segoe UI" w:hAnsi="Segoe UI" w:cs="Segoe UI"/>
+          <w:color w:val="000000"/>
+          <w:sz w:val="20"/>
+          <w:szCs w:val="20"/>
+        </w:rPr>
+        <w:t xml:space="preserve">In above example, we arranged input data in ascending order of </w:t>
+      </w:r>
+      <w:proofErr w:type="spellStart"/>
+      <w:r>
+        <w:rPr>
+          <w:rFonts w:ascii="Segoe UI" w:hAnsi="Segoe UI" w:cs="Segoe UI"/>
+          <w:color w:val="000000"/>
+          <w:sz w:val="20"/>
+          <w:szCs w:val="20"/>
+        </w:rPr>
+        <w:t>RateChangeDate</w:t>
+      </w:r>
+      <w:proofErr w:type="spellEnd"/>
+      <w:r>
+        <w:rPr>
+          <w:rFonts w:ascii="Segoe UI" w:hAnsi="Segoe UI" w:cs="Segoe UI"/>
+          <w:color w:val="000000"/>
+          <w:sz w:val="20"/>
+          <w:szCs w:val="20"/>
+        </w:rPr>
+        <w:t xml:space="preserve"> first and </w:t>
+      </w:r>
+      <w:proofErr w:type="spellStart"/>
+      <w:r>
+        <w:rPr>
+          <w:rFonts w:ascii="Segoe UI" w:hAnsi="Segoe UI" w:cs="Segoe UI"/>
+          <w:color w:val="000000"/>
+          <w:sz w:val="20"/>
+          <w:szCs w:val="20"/>
+        </w:rPr>
+        <w:t>BusinessEntityID</w:t>
+      </w:r>
+      <w:proofErr w:type="spellEnd"/>
+      <w:r>
+        <w:rPr>
+          <w:rFonts w:ascii="Segoe UI" w:hAnsi="Segoe UI" w:cs="Segoe UI"/>
+          <w:color w:val="000000"/>
+          <w:sz w:val="20"/>
+          <w:szCs w:val="20"/>
+        </w:rPr>
+        <w:t xml:space="preserve"> column second.</w:t>
       </w:r>
     </w:p>
     <w:p>
@@ -2305,15 +4675,15 @@
         <w:shd w:val="clear" w:color="auto" w:fill="FFFFFF"/>
         <w:spacing w:before="0" w:beforeAutospacing="0" w:after="360" w:afterAutospacing="0"/>
         <w:rPr>
-          <w:rFonts w:ascii="Arial" w:hAnsi="Arial" w:cs="Arial"/>
-          <w:color w:val="000000"/>
-          <w:sz w:val="20"/>
-          <w:szCs w:val="20"/>
-        </w:rPr>
-      </w:pPr>
-      <w:r>
-        <w:rPr>
-          <w:rFonts w:ascii="Arial" w:hAnsi="Arial" w:cs="Arial"/>
+          <w:rFonts w:ascii="Segoe UI" w:hAnsi="Segoe UI" w:cs="Segoe UI"/>
+          <w:color w:val="000000"/>
+          <w:sz w:val="20"/>
+          <w:szCs w:val="20"/>
+        </w:rPr>
+      </w:pPr>
+      <w:r>
+        <w:rPr>
+          <w:rFonts w:ascii="Segoe UI" w:hAnsi="Segoe UI" w:cs="Segoe UI"/>
           <w:color w:val="000000"/>
           <w:sz w:val="20"/>
           <w:szCs w:val="20"/>
@@ -2335,6 +4705,7 @@
           <w:sz w:val="20"/>
           <w:szCs w:val="20"/>
         </w:rPr>
+        <w:lastRenderedPageBreak/>
         <w:br w:type="page"/>
       </w:r>
     </w:p>
@@ -2344,18 +4715,18 @@
         <w:shd w:val="clear" w:color="auto" w:fill="FFFFFF"/>
         <w:spacing w:before="0" w:beforeAutospacing="0" w:after="120" w:afterAutospacing="0" w:line="360" w:lineRule="atLeast"/>
         <w:rPr>
-          <w:rFonts w:ascii="Arial" w:hAnsi="Arial" w:cs="Arial"/>
+          <w:rFonts w:ascii="Segoe UI" w:hAnsi="Segoe UI" w:cs="Segoe UI"/>
           <w:color w:val="00003F"/>
-          <w:sz w:val="29"/>
-          <w:szCs w:val="29"/>
-        </w:rPr>
-      </w:pPr>
-      <w:r>
-        <w:rPr>
-          <w:rFonts w:ascii="Arial" w:hAnsi="Arial" w:cs="Arial"/>
+          <w:sz w:val="20"/>
+          <w:szCs w:val="20"/>
+        </w:rPr>
+      </w:pPr>
+      <w:r>
+        <w:rPr>
+          <w:rFonts w:ascii="Segoe UI" w:hAnsi="Segoe UI" w:cs="Segoe UI"/>
           <w:color w:val="00003F"/>
-          <w:sz w:val="29"/>
-          <w:szCs w:val="29"/>
+          <w:sz w:val="20"/>
+          <w:szCs w:val="20"/>
         </w:rPr>
         <w:lastRenderedPageBreak/>
         <w:t>Union All</w:t>
@@ -2367,15 +4738,15 @@
         <w:shd w:val="clear" w:color="auto" w:fill="FFFFFF"/>
         <w:spacing w:before="0" w:beforeAutospacing="0" w:after="360" w:afterAutospacing="0"/>
         <w:rPr>
-          <w:rFonts w:ascii="Arial" w:hAnsi="Arial" w:cs="Arial"/>
-          <w:color w:val="000000"/>
-          <w:sz w:val="20"/>
-          <w:szCs w:val="20"/>
-        </w:rPr>
-      </w:pPr>
-      <w:r>
-        <w:rPr>
-          <w:rFonts w:ascii="Arial" w:hAnsi="Arial" w:cs="Arial"/>
+          <w:rFonts w:ascii="Segoe UI" w:hAnsi="Segoe UI" w:cs="Segoe UI"/>
+          <w:color w:val="000000"/>
+          <w:sz w:val="20"/>
+          <w:szCs w:val="20"/>
+        </w:rPr>
+      </w:pPr>
+      <w:r>
+        <w:rPr>
+          <w:rFonts w:ascii="Segoe UI" w:hAnsi="Segoe UI" w:cs="Segoe UI"/>
           <w:color w:val="000000"/>
           <w:sz w:val="20"/>
           <w:szCs w:val="20"/>
@@ -2389,15 +4760,15 @@
         <w:shd w:val="clear" w:color="auto" w:fill="FFFFFF"/>
         <w:spacing w:before="0" w:beforeAutospacing="0" w:after="360" w:afterAutospacing="0"/>
         <w:rPr>
-          <w:rFonts w:ascii="Arial" w:hAnsi="Arial" w:cs="Arial"/>
-          <w:color w:val="000000"/>
-          <w:sz w:val="20"/>
-          <w:szCs w:val="20"/>
-        </w:rPr>
-      </w:pPr>
-      <w:r>
-        <w:rPr>
-          <w:rFonts w:ascii="Arial" w:hAnsi="Arial" w:cs="Arial"/>
+          <w:rFonts w:ascii="Segoe UI" w:hAnsi="Segoe UI" w:cs="Segoe UI"/>
+          <w:color w:val="000000"/>
+          <w:sz w:val="20"/>
+          <w:szCs w:val="20"/>
+        </w:rPr>
+      </w:pPr>
+      <w:r>
+        <w:rPr>
+          <w:rFonts w:ascii="Segoe UI" w:hAnsi="Segoe UI" w:cs="Segoe UI"/>
           <w:color w:val="000000"/>
           <w:sz w:val="20"/>
           <w:szCs w:val="20"/>
@@ -2415,7 +4786,10 @@
       </w:pPr>
       <w:r>
         <w:rPr>
+          <w:rFonts w:ascii="Segoe UI" w:hAnsi="Segoe UI" w:cs="Segoe UI"/>
           <w:noProof/>
+          <w:sz w:val="20"/>
+          <w:szCs w:val="20"/>
         </w:rPr>
         <w:drawing>
           <wp:inline distT="0" distB="0" distL="0" distR="0">
@@ -2435,7 +4809,7 @@
                     </pic:cNvPicPr>
                   </pic:nvPicPr>
                   <pic:blipFill>
-                    <a:blip r:embed="rId25"/>
+                    <a:blip r:embed="rId26"/>
                     <a:srcRect/>
                     <a:stretch>
                       <a:fillRect/>
@@ -2474,7 +4848,10 @@
       </w:pPr>
       <w:r>
         <w:rPr>
+          <w:rFonts w:ascii="Segoe UI" w:hAnsi="Segoe UI" w:cs="Segoe UI"/>
           <w:noProof/>
+          <w:sz w:val="20"/>
+          <w:szCs w:val="20"/>
         </w:rPr>
         <w:drawing>
           <wp:inline distT="0" distB="0" distL="0" distR="0">
@@ -2494,7 +4871,7 @@
                     </pic:cNvPicPr>
                   </pic:nvPicPr>
                   <pic:blipFill>
-                    <a:blip r:embed="rId26"/>
+                    <a:blip r:embed="rId27"/>
                     <a:srcRect/>
                     <a:stretch>
                       <a:fillRect/>
@@ -2527,20 +4904,33 @@
       <w:pPr>
         <w:rPr>
           <w:rFonts w:ascii="Segoe UI" w:hAnsi="Segoe UI" w:cs="Segoe UI"/>
-          <w:sz w:val="20"/>
-          <w:szCs w:val="20"/>
-        </w:rPr>
-      </w:pPr>
-      <w:r>
-        <w:rPr>
-          <w:rFonts w:ascii="Arial" w:hAnsi="Arial" w:cs="Arial"/>
           <w:color w:val="000000"/>
           <w:sz w:val="20"/>
           <w:szCs w:val="20"/>
           <w:shd w:val="clear" w:color="auto" w:fill="FFFFFF"/>
         </w:rPr>
+      </w:pPr>
+      <w:r>
+        <w:rPr>
+          <w:rFonts w:ascii="Segoe UI" w:hAnsi="Segoe UI" w:cs="Segoe UI"/>
+          <w:color w:val="000000"/>
+          <w:sz w:val="20"/>
+          <w:szCs w:val="20"/>
+          <w:shd w:val="clear" w:color="auto" w:fill="FFFFFF"/>
+        </w:rPr>
         <w:t>In above example, we used three sources as input and combine all using the Union All transformation before inserting into  the destination. Here, we took two different type of sources; OLEDB and Flat File.</w:t>
       </w:r>
+    </w:p>
+    <w:p>
+      <w:pPr>
+        <w:rPr>
+          <w:rFonts w:ascii="Segoe UI" w:hAnsi="Segoe UI" w:cs="Segoe UI"/>
+          <w:color w:val="000000"/>
+          <w:sz w:val="20"/>
+          <w:szCs w:val="20"/>
+          <w:shd w:val="clear" w:color="auto" w:fill="FFFFFF"/>
+        </w:rPr>
+      </w:pPr>
     </w:p>
     <w:sectPr>
       <w:pgSz w:w="12240" w:h="15840"/>
@@ -2550,6 +4940,722 @@
     </w:sectPr>
   </w:body>
 </w:document>
+</file>
+
+<file path=word/numbering.xml><?xml version="1.0" encoding="utf-8"?>
+<w:numbering xmlns:ve="http://schemas.openxmlformats.org/markup-compatibility/2006" xmlns:o="urn:schemas-microsoft-com:office:office" xmlns:r="http://schemas.openxmlformats.org/officeDocument/2006/relationships" xmlns:m="http://schemas.openxmlformats.org/officeDocument/2006/math" xmlns:v="urn:schemas-microsoft-com:vml" xmlns:wp="http://schemas.openxmlformats.org/drawingml/2006/wordprocessingDrawing" xmlns:w10="urn:schemas-microsoft-com:office:word" xmlns:w="http://schemas.openxmlformats.org/wordprocessingml/2006/main" xmlns:wne="http://schemas.microsoft.com/office/word/2006/wordml">
+  <w:abstractNum w:abstractNumId="0">
+    <w:nsid w:val="0CDE5C64"/>
+    <w:multiLevelType w:val="multilevel"/>
+    <w:tmpl w:val="4E04775C"/>
+    <w:lvl w:ilvl="0">
+      <w:start w:val="1"/>
+      <w:numFmt w:val="decimal"/>
+      <w:lvlText w:val="%1."/>
+      <w:lvlJc w:val="left"/>
+      <w:pPr>
+        <w:tabs>
+          <w:tab w:val="num" w:pos="360"/>
+        </w:tabs>
+        <w:ind w:left="360" w:hanging="360"/>
+      </w:pPr>
+      <w:rPr>
+        <w:b/>
+      </w:rPr>
+    </w:lvl>
+    <w:lvl w:ilvl="1" w:tentative="1">
+      <w:start w:val="1"/>
+      <w:numFmt w:val="decimal"/>
+      <w:lvlText w:val="%2."/>
+      <w:lvlJc w:val="left"/>
+      <w:pPr>
+        <w:tabs>
+          <w:tab w:val="num" w:pos="1080"/>
+        </w:tabs>
+        <w:ind w:left="1080" w:hanging="360"/>
+      </w:pPr>
+    </w:lvl>
+    <w:lvl w:ilvl="2" w:tentative="1">
+      <w:start w:val="1"/>
+      <w:numFmt w:val="decimal"/>
+      <w:lvlText w:val="%3."/>
+      <w:lvlJc w:val="left"/>
+      <w:pPr>
+        <w:tabs>
+          <w:tab w:val="num" w:pos="1800"/>
+        </w:tabs>
+        <w:ind w:left="1800" w:hanging="360"/>
+      </w:pPr>
+    </w:lvl>
+    <w:lvl w:ilvl="3" w:tentative="1">
+      <w:start w:val="1"/>
+      <w:numFmt w:val="decimal"/>
+      <w:lvlText w:val="%4."/>
+      <w:lvlJc w:val="left"/>
+      <w:pPr>
+        <w:tabs>
+          <w:tab w:val="num" w:pos="2520"/>
+        </w:tabs>
+        <w:ind w:left="2520" w:hanging="360"/>
+      </w:pPr>
+    </w:lvl>
+    <w:lvl w:ilvl="4" w:tentative="1">
+      <w:start w:val="1"/>
+      <w:numFmt w:val="decimal"/>
+      <w:lvlText w:val="%5."/>
+      <w:lvlJc w:val="left"/>
+      <w:pPr>
+        <w:tabs>
+          <w:tab w:val="num" w:pos="3240"/>
+        </w:tabs>
+        <w:ind w:left="3240" w:hanging="360"/>
+      </w:pPr>
+    </w:lvl>
+    <w:lvl w:ilvl="5" w:tentative="1">
+      <w:start w:val="1"/>
+      <w:numFmt w:val="decimal"/>
+      <w:lvlText w:val="%6."/>
+      <w:lvlJc w:val="left"/>
+      <w:pPr>
+        <w:tabs>
+          <w:tab w:val="num" w:pos="3960"/>
+        </w:tabs>
+        <w:ind w:left="3960" w:hanging="360"/>
+      </w:pPr>
+    </w:lvl>
+    <w:lvl w:ilvl="6" w:tentative="1">
+      <w:start w:val="1"/>
+      <w:numFmt w:val="decimal"/>
+      <w:lvlText w:val="%7."/>
+      <w:lvlJc w:val="left"/>
+      <w:pPr>
+        <w:tabs>
+          <w:tab w:val="num" w:pos="4680"/>
+        </w:tabs>
+        <w:ind w:left="4680" w:hanging="360"/>
+      </w:pPr>
+    </w:lvl>
+    <w:lvl w:ilvl="7" w:tentative="1">
+      <w:start w:val="1"/>
+      <w:numFmt w:val="decimal"/>
+      <w:lvlText w:val="%8."/>
+      <w:lvlJc w:val="left"/>
+      <w:pPr>
+        <w:tabs>
+          <w:tab w:val="num" w:pos="5400"/>
+        </w:tabs>
+        <w:ind w:left="5400" w:hanging="360"/>
+      </w:pPr>
+    </w:lvl>
+    <w:lvl w:ilvl="8" w:tentative="1">
+      <w:start w:val="1"/>
+      <w:numFmt w:val="decimal"/>
+      <w:lvlText w:val="%9."/>
+      <w:lvlJc w:val="left"/>
+      <w:pPr>
+        <w:tabs>
+          <w:tab w:val="num" w:pos="6120"/>
+        </w:tabs>
+        <w:ind w:left="6120" w:hanging="360"/>
+      </w:pPr>
+    </w:lvl>
+  </w:abstractNum>
+  <w:abstractNum w:abstractNumId="1">
+    <w:nsid w:val="216B4D4C"/>
+    <w:multiLevelType w:val="multilevel"/>
+    <w:tmpl w:val="6C8A5724"/>
+    <w:lvl w:ilvl="0">
+      <w:start w:val="1"/>
+      <w:numFmt w:val="decimal"/>
+      <w:lvlText w:val="%1."/>
+      <w:lvlJc w:val="left"/>
+      <w:pPr>
+        <w:tabs>
+          <w:tab w:val="num" w:pos="360"/>
+        </w:tabs>
+        <w:ind w:left="360" w:hanging="360"/>
+      </w:pPr>
+      <w:rPr>
+        <w:b/>
+      </w:rPr>
+    </w:lvl>
+    <w:lvl w:ilvl="1" w:tentative="1">
+      <w:start w:val="1"/>
+      <w:numFmt w:val="decimal"/>
+      <w:lvlText w:val="%2."/>
+      <w:lvlJc w:val="left"/>
+      <w:pPr>
+        <w:tabs>
+          <w:tab w:val="num" w:pos="1080"/>
+        </w:tabs>
+        <w:ind w:left="1080" w:hanging="360"/>
+      </w:pPr>
+    </w:lvl>
+    <w:lvl w:ilvl="2" w:tentative="1">
+      <w:start w:val="1"/>
+      <w:numFmt w:val="decimal"/>
+      <w:lvlText w:val="%3."/>
+      <w:lvlJc w:val="left"/>
+      <w:pPr>
+        <w:tabs>
+          <w:tab w:val="num" w:pos="1800"/>
+        </w:tabs>
+        <w:ind w:left="1800" w:hanging="360"/>
+      </w:pPr>
+    </w:lvl>
+    <w:lvl w:ilvl="3" w:tentative="1">
+      <w:start w:val="1"/>
+      <w:numFmt w:val="decimal"/>
+      <w:lvlText w:val="%4."/>
+      <w:lvlJc w:val="left"/>
+      <w:pPr>
+        <w:tabs>
+          <w:tab w:val="num" w:pos="2520"/>
+        </w:tabs>
+        <w:ind w:left="2520" w:hanging="360"/>
+      </w:pPr>
+    </w:lvl>
+    <w:lvl w:ilvl="4" w:tentative="1">
+      <w:start w:val="1"/>
+      <w:numFmt w:val="decimal"/>
+      <w:lvlText w:val="%5."/>
+      <w:lvlJc w:val="left"/>
+      <w:pPr>
+        <w:tabs>
+          <w:tab w:val="num" w:pos="3240"/>
+        </w:tabs>
+        <w:ind w:left="3240" w:hanging="360"/>
+      </w:pPr>
+    </w:lvl>
+    <w:lvl w:ilvl="5" w:tentative="1">
+      <w:start w:val="1"/>
+      <w:numFmt w:val="decimal"/>
+      <w:lvlText w:val="%6."/>
+      <w:lvlJc w:val="left"/>
+      <w:pPr>
+        <w:tabs>
+          <w:tab w:val="num" w:pos="3960"/>
+        </w:tabs>
+        <w:ind w:left="3960" w:hanging="360"/>
+      </w:pPr>
+    </w:lvl>
+    <w:lvl w:ilvl="6" w:tentative="1">
+      <w:start w:val="1"/>
+      <w:numFmt w:val="decimal"/>
+      <w:lvlText w:val="%7."/>
+      <w:lvlJc w:val="left"/>
+      <w:pPr>
+        <w:tabs>
+          <w:tab w:val="num" w:pos="4680"/>
+        </w:tabs>
+        <w:ind w:left="4680" w:hanging="360"/>
+      </w:pPr>
+    </w:lvl>
+    <w:lvl w:ilvl="7" w:tentative="1">
+      <w:start w:val="1"/>
+      <w:numFmt w:val="decimal"/>
+      <w:lvlText w:val="%8."/>
+      <w:lvlJc w:val="left"/>
+      <w:pPr>
+        <w:tabs>
+          <w:tab w:val="num" w:pos="5400"/>
+        </w:tabs>
+        <w:ind w:left="5400" w:hanging="360"/>
+      </w:pPr>
+    </w:lvl>
+    <w:lvl w:ilvl="8" w:tentative="1">
+      <w:start w:val="1"/>
+      <w:numFmt w:val="decimal"/>
+      <w:lvlText w:val="%9."/>
+      <w:lvlJc w:val="left"/>
+      <w:pPr>
+        <w:tabs>
+          <w:tab w:val="num" w:pos="6120"/>
+        </w:tabs>
+        <w:ind w:left="6120" w:hanging="360"/>
+      </w:pPr>
+    </w:lvl>
+  </w:abstractNum>
+  <w:abstractNum w:abstractNumId="2">
+    <w:nsid w:val="26DF738F"/>
+    <w:multiLevelType w:val="multilevel"/>
+    <w:tmpl w:val="9BCC7C94"/>
+    <w:lvl w:ilvl="0">
+      <w:start w:val="1"/>
+      <w:numFmt w:val="decimal"/>
+      <w:lvlText w:val="%1."/>
+      <w:lvlJc w:val="left"/>
+      <w:pPr>
+        <w:tabs>
+          <w:tab w:val="num" w:pos="360"/>
+        </w:tabs>
+        <w:ind w:left="360" w:hanging="360"/>
+      </w:pPr>
+      <w:rPr>
+        <w:b/>
+      </w:rPr>
+    </w:lvl>
+    <w:lvl w:ilvl="1" w:tentative="1">
+      <w:start w:val="1"/>
+      <w:numFmt w:val="decimal"/>
+      <w:lvlText w:val="%2."/>
+      <w:lvlJc w:val="left"/>
+      <w:pPr>
+        <w:tabs>
+          <w:tab w:val="num" w:pos="1080"/>
+        </w:tabs>
+        <w:ind w:left="1080" w:hanging="360"/>
+      </w:pPr>
+    </w:lvl>
+    <w:lvl w:ilvl="2" w:tentative="1">
+      <w:start w:val="1"/>
+      <w:numFmt w:val="decimal"/>
+      <w:lvlText w:val="%3."/>
+      <w:lvlJc w:val="left"/>
+      <w:pPr>
+        <w:tabs>
+          <w:tab w:val="num" w:pos="1800"/>
+        </w:tabs>
+        <w:ind w:left="1800" w:hanging="360"/>
+      </w:pPr>
+    </w:lvl>
+    <w:lvl w:ilvl="3" w:tentative="1">
+      <w:start w:val="1"/>
+      <w:numFmt w:val="decimal"/>
+      <w:lvlText w:val="%4."/>
+      <w:lvlJc w:val="left"/>
+      <w:pPr>
+        <w:tabs>
+          <w:tab w:val="num" w:pos="2520"/>
+        </w:tabs>
+        <w:ind w:left="2520" w:hanging="360"/>
+      </w:pPr>
+    </w:lvl>
+    <w:lvl w:ilvl="4" w:tentative="1">
+      <w:start w:val="1"/>
+      <w:numFmt w:val="decimal"/>
+      <w:lvlText w:val="%5."/>
+      <w:lvlJc w:val="left"/>
+      <w:pPr>
+        <w:tabs>
+          <w:tab w:val="num" w:pos="3240"/>
+        </w:tabs>
+        <w:ind w:left="3240" w:hanging="360"/>
+      </w:pPr>
+    </w:lvl>
+    <w:lvl w:ilvl="5" w:tentative="1">
+      <w:start w:val="1"/>
+      <w:numFmt w:val="decimal"/>
+      <w:lvlText w:val="%6."/>
+      <w:lvlJc w:val="left"/>
+      <w:pPr>
+        <w:tabs>
+          <w:tab w:val="num" w:pos="3960"/>
+        </w:tabs>
+        <w:ind w:left="3960" w:hanging="360"/>
+      </w:pPr>
+    </w:lvl>
+    <w:lvl w:ilvl="6" w:tentative="1">
+      <w:start w:val="1"/>
+      <w:numFmt w:val="decimal"/>
+      <w:lvlText w:val="%7."/>
+      <w:lvlJc w:val="left"/>
+      <w:pPr>
+        <w:tabs>
+          <w:tab w:val="num" w:pos="4680"/>
+        </w:tabs>
+        <w:ind w:left="4680" w:hanging="360"/>
+      </w:pPr>
+    </w:lvl>
+    <w:lvl w:ilvl="7" w:tentative="1">
+      <w:start w:val="1"/>
+      <w:numFmt w:val="decimal"/>
+      <w:lvlText w:val="%8."/>
+      <w:lvlJc w:val="left"/>
+      <w:pPr>
+        <w:tabs>
+          <w:tab w:val="num" w:pos="5400"/>
+        </w:tabs>
+        <w:ind w:left="5400" w:hanging="360"/>
+      </w:pPr>
+    </w:lvl>
+    <w:lvl w:ilvl="8" w:tentative="1">
+      <w:start w:val="1"/>
+      <w:numFmt w:val="decimal"/>
+      <w:lvlText w:val="%9."/>
+      <w:lvlJc w:val="left"/>
+      <w:pPr>
+        <w:tabs>
+          <w:tab w:val="num" w:pos="6120"/>
+        </w:tabs>
+        <w:ind w:left="6120" w:hanging="360"/>
+      </w:pPr>
+    </w:lvl>
+  </w:abstractNum>
+  <w:abstractNum w:abstractNumId="3">
+    <w:nsid w:val="55AB42F0"/>
+    <w:multiLevelType w:val="multilevel"/>
+    <w:tmpl w:val="46081530"/>
+    <w:lvl w:ilvl="0">
+      <w:start w:val="1"/>
+      <w:numFmt w:val="decimal"/>
+      <w:lvlText w:val="%1."/>
+      <w:lvlJc w:val="left"/>
+      <w:pPr>
+        <w:tabs>
+          <w:tab w:val="num" w:pos="360"/>
+        </w:tabs>
+        <w:ind w:left="360" w:hanging="360"/>
+      </w:pPr>
+    </w:lvl>
+    <w:lvl w:ilvl="1" w:tentative="1">
+      <w:start w:val="1"/>
+      <w:numFmt w:val="decimal"/>
+      <w:lvlText w:val="%2."/>
+      <w:lvlJc w:val="left"/>
+      <w:pPr>
+        <w:tabs>
+          <w:tab w:val="num" w:pos="1080"/>
+        </w:tabs>
+        <w:ind w:left="1080" w:hanging="360"/>
+      </w:pPr>
+    </w:lvl>
+    <w:lvl w:ilvl="2" w:tentative="1">
+      <w:start w:val="1"/>
+      <w:numFmt w:val="decimal"/>
+      <w:lvlText w:val="%3."/>
+      <w:lvlJc w:val="left"/>
+      <w:pPr>
+        <w:tabs>
+          <w:tab w:val="num" w:pos="1800"/>
+        </w:tabs>
+        <w:ind w:left="1800" w:hanging="360"/>
+      </w:pPr>
+    </w:lvl>
+    <w:lvl w:ilvl="3" w:tentative="1">
+      <w:start w:val="1"/>
+      <w:numFmt w:val="decimal"/>
+      <w:lvlText w:val="%4."/>
+      <w:lvlJc w:val="left"/>
+      <w:pPr>
+        <w:tabs>
+          <w:tab w:val="num" w:pos="2520"/>
+        </w:tabs>
+        <w:ind w:left="2520" w:hanging="360"/>
+      </w:pPr>
+    </w:lvl>
+    <w:lvl w:ilvl="4" w:tentative="1">
+      <w:start w:val="1"/>
+      <w:numFmt w:val="decimal"/>
+      <w:lvlText w:val="%5."/>
+      <w:lvlJc w:val="left"/>
+      <w:pPr>
+        <w:tabs>
+          <w:tab w:val="num" w:pos="3240"/>
+        </w:tabs>
+        <w:ind w:left="3240" w:hanging="360"/>
+      </w:pPr>
+    </w:lvl>
+    <w:lvl w:ilvl="5" w:tentative="1">
+      <w:start w:val="1"/>
+      <w:numFmt w:val="decimal"/>
+      <w:lvlText w:val="%6."/>
+      <w:lvlJc w:val="left"/>
+      <w:pPr>
+        <w:tabs>
+          <w:tab w:val="num" w:pos="3960"/>
+        </w:tabs>
+        <w:ind w:left="3960" w:hanging="360"/>
+      </w:pPr>
+    </w:lvl>
+    <w:lvl w:ilvl="6" w:tentative="1">
+      <w:start w:val="1"/>
+      <w:numFmt w:val="decimal"/>
+      <w:lvlText w:val="%7."/>
+      <w:lvlJc w:val="left"/>
+      <w:pPr>
+        <w:tabs>
+          <w:tab w:val="num" w:pos="4680"/>
+        </w:tabs>
+        <w:ind w:left="4680" w:hanging="360"/>
+      </w:pPr>
+    </w:lvl>
+    <w:lvl w:ilvl="7" w:tentative="1">
+      <w:start w:val="1"/>
+      <w:numFmt w:val="decimal"/>
+      <w:lvlText w:val="%8."/>
+      <w:lvlJc w:val="left"/>
+      <w:pPr>
+        <w:tabs>
+          <w:tab w:val="num" w:pos="5400"/>
+        </w:tabs>
+        <w:ind w:left="5400" w:hanging="360"/>
+      </w:pPr>
+    </w:lvl>
+    <w:lvl w:ilvl="8" w:tentative="1">
+      <w:start w:val="1"/>
+      <w:numFmt w:val="decimal"/>
+      <w:lvlText w:val="%9."/>
+      <w:lvlJc w:val="left"/>
+      <w:pPr>
+        <w:tabs>
+          <w:tab w:val="num" w:pos="6120"/>
+        </w:tabs>
+        <w:ind w:left="6120" w:hanging="360"/>
+      </w:pPr>
+    </w:lvl>
+  </w:abstractNum>
+  <w:abstractNum w:abstractNumId="4">
+    <w:nsid w:val="5C917140"/>
+    <w:multiLevelType w:val="multilevel"/>
+    <w:tmpl w:val="73FCFE32"/>
+    <w:lvl w:ilvl="0">
+      <w:start w:val="1"/>
+      <w:numFmt w:val="decimal"/>
+      <w:lvlText w:val="%1."/>
+      <w:lvlJc w:val="left"/>
+      <w:pPr>
+        <w:tabs>
+          <w:tab w:val="num" w:pos="360"/>
+        </w:tabs>
+        <w:ind w:left="360" w:hanging="360"/>
+      </w:pPr>
+      <w:rPr>
+        <w:b/>
+      </w:rPr>
+    </w:lvl>
+    <w:lvl w:ilvl="1" w:tentative="1">
+      <w:start w:val="1"/>
+      <w:numFmt w:val="decimal"/>
+      <w:lvlText w:val="%2."/>
+      <w:lvlJc w:val="left"/>
+      <w:pPr>
+        <w:tabs>
+          <w:tab w:val="num" w:pos="1080"/>
+        </w:tabs>
+        <w:ind w:left="1080" w:hanging="360"/>
+      </w:pPr>
+    </w:lvl>
+    <w:lvl w:ilvl="2" w:tentative="1">
+      <w:start w:val="1"/>
+      <w:numFmt w:val="decimal"/>
+      <w:lvlText w:val="%3."/>
+      <w:lvlJc w:val="left"/>
+      <w:pPr>
+        <w:tabs>
+          <w:tab w:val="num" w:pos="1800"/>
+        </w:tabs>
+        <w:ind w:left="1800" w:hanging="360"/>
+      </w:pPr>
+    </w:lvl>
+    <w:lvl w:ilvl="3" w:tentative="1">
+      <w:start w:val="1"/>
+      <w:numFmt w:val="decimal"/>
+      <w:lvlText w:val="%4."/>
+      <w:lvlJc w:val="left"/>
+      <w:pPr>
+        <w:tabs>
+          <w:tab w:val="num" w:pos="2520"/>
+        </w:tabs>
+        <w:ind w:left="2520" w:hanging="360"/>
+      </w:pPr>
+    </w:lvl>
+    <w:lvl w:ilvl="4" w:tentative="1">
+      <w:start w:val="1"/>
+      <w:numFmt w:val="decimal"/>
+      <w:lvlText w:val="%5."/>
+      <w:lvlJc w:val="left"/>
+      <w:pPr>
+        <w:tabs>
+          <w:tab w:val="num" w:pos="3240"/>
+        </w:tabs>
+        <w:ind w:left="3240" w:hanging="360"/>
+      </w:pPr>
+    </w:lvl>
+    <w:lvl w:ilvl="5" w:tentative="1">
+      <w:start w:val="1"/>
+      <w:numFmt w:val="decimal"/>
+      <w:lvlText w:val="%6."/>
+      <w:lvlJc w:val="left"/>
+      <w:pPr>
+        <w:tabs>
+          <w:tab w:val="num" w:pos="3960"/>
+        </w:tabs>
+        <w:ind w:left="3960" w:hanging="360"/>
+      </w:pPr>
+    </w:lvl>
+    <w:lvl w:ilvl="6" w:tentative="1">
+      <w:start w:val="1"/>
+      <w:numFmt w:val="decimal"/>
+      <w:lvlText w:val="%7."/>
+      <w:lvlJc w:val="left"/>
+      <w:pPr>
+        <w:tabs>
+          <w:tab w:val="num" w:pos="4680"/>
+        </w:tabs>
+        <w:ind w:left="4680" w:hanging="360"/>
+      </w:pPr>
+    </w:lvl>
+    <w:lvl w:ilvl="7" w:tentative="1">
+      <w:start w:val="1"/>
+      <w:numFmt w:val="decimal"/>
+      <w:lvlText w:val="%8."/>
+      <w:lvlJc w:val="left"/>
+      <w:pPr>
+        <w:tabs>
+          <w:tab w:val="num" w:pos="5400"/>
+        </w:tabs>
+        <w:ind w:left="5400" w:hanging="360"/>
+      </w:pPr>
+    </w:lvl>
+    <w:lvl w:ilvl="8" w:tentative="1">
+      <w:start w:val="1"/>
+      <w:numFmt w:val="decimal"/>
+      <w:lvlText w:val="%9."/>
+      <w:lvlJc w:val="left"/>
+      <w:pPr>
+        <w:tabs>
+          <w:tab w:val="num" w:pos="6120"/>
+        </w:tabs>
+        <w:ind w:left="6120" w:hanging="360"/>
+      </w:pPr>
+    </w:lvl>
+  </w:abstractNum>
+  <w:abstractNum w:abstractNumId="5">
+    <w:nsid w:val="7606080D"/>
+    <w:multiLevelType w:val="multilevel"/>
+    <w:tmpl w:val="AB822540"/>
+    <w:lvl w:ilvl="0">
+      <w:start w:val="1"/>
+      <w:numFmt w:val="decimal"/>
+      <w:lvlText w:val="%1."/>
+      <w:lvlJc w:val="left"/>
+      <w:pPr>
+        <w:tabs>
+          <w:tab w:val="num" w:pos="360"/>
+        </w:tabs>
+        <w:ind w:left="360" w:hanging="360"/>
+      </w:pPr>
+      <w:rPr>
+        <w:b/>
+      </w:rPr>
+    </w:lvl>
+    <w:lvl w:ilvl="1" w:tentative="1">
+      <w:start w:val="1"/>
+      <w:numFmt w:val="decimal"/>
+      <w:lvlText w:val="%2."/>
+      <w:lvlJc w:val="left"/>
+      <w:pPr>
+        <w:tabs>
+          <w:tab w:val="num" w:pos="1080"/>
+        </w:tabs>
+        <w:ind w:left="1080" w:hanging="360"/>
+      </w:pPr>
+    </w:lvl>
+    <w:lvl w:ilvl="2" w:tentative="1">
+      <w:start w:val="1"/>
+      <w:numFmt w:val="decimal"/>
+      <w:lvlText w:val="%3."/>
+      <w:lvlJc w:val="left"/>
+      <w:pPr>
+        <w:tabs>
+          <w:tab w:val="num" w:pos="1800"/>
+        </w:tabs>
+        <w:ind w:left="1800" w:hanging="360"/>
+      </w:pPr>
+    </w:lvl>
+    <w:lvl w:ilvl="3" w:tentative="1">
+      <w:start w:val="1"/>
+      <w:numFmt w:val="decimal"/>
+      <w:lvlText w:val="%4."/>
+      <w:lvlJc w:val="left"/>
+      <w:pPr>
+        <w:tabs>
+          <w:tab w:val="num" w:pos="2520"/>
+        </w:tabs>
+        <w:ind w:left="2520" w:hanging="360"/>
+      </w:pPr>
+    </w:lvl>
+    <w:lvl w:ilvl="4" w:tentative="1">
+      <w:start w:val="1"/>
+      <w:numFmt w:val="decimal"/>
+      <w:lvlText w:val="%5."/>
+      <w:lvlJc w:val="left"/>
+      <w:pPr>
+        <w:tabs>
+          <w:tab w:val="num" w:pos="3240"/>
+        </w:tabs>
+        <w:ind w:left="3240" w:hanging="360"/>
+      </w:pPr>
+    </w:lvl>
+    <w:lvl w:ilvl="5" w:tentative="1">
+      <w:start w:val="1"/>
+      <w:numFmt w:val="decimal"/>
+      <w:lvlText w:val="%6."/>
+      <w:lvlJc w:val="left"/>
+      <w:pPr>
+        <w:tabs>
+          <w:tab w:val="num" w:pos="3960"/>
+        </w:tabs>
+        <w:ind w:left="3960" w:hanging="360"/>
+      </w:pPr>
+    </w:lvl>
+    <w:lvl w:ilvl="6" w:tentative="1">
+      <w:start w:val="1"/>
+      <w:numFmt w:val="decimal"/>
+      <w:lvlText w:val="%7."/>
+      <w:lvlJc w:val="left"/>
+      <w:pPr>
+        <w:tabs>
+          <w:tab w:val="num" w:pos="4680"/>
+        </w:tabs>
+        <w:ind w:left="4680" w:hanging="360"/>
+      </w:pPr>
+    </w:lvl>
+    <w:lvl w:ilvl="7" w:tentative="1">
+      <w:start w:val="1"/>
+      <w:numFmt w:val="decimal"/>
+      <w:lvlText w:val="%8."/>
+      <w:lvlJc w:val="left"/>
+      <w:pPr>
+        <w:tabs>
+          <w:tab w:val="num" w:pos="5400"/>
+        </w:tabs>
+        <w:ind w:left="5400" w:hanging="360"/>
+      </w:pPr>
+    </w:lvl>
+    <w:lvl w:ilvl="8" w:tentative="1">
+      <w:start w:val="1"/>
+      <w:numFmt w:val="decimal"/>
+      <w:lvlText w:val="%9."/>
+      <w:lvlJc w:val="left"/>
+      <w:pPr>
+        <w:tabs>
+          <w:tab w:val="num" w:pos="6120"/>
+        </w:tabs>
+        <w:ind w:left="6120" w:hanging="360"/>
+      </w:pPr>
+    </w:lvl>
+  </w:abstractNum>
+  <w:num w:numId="1">
+    <w:abstractNumId w:val="3"/>
+  </w:num>
+  <w:num w:numId="2">
+    <w:abstractNumId w:val="4"/>
+  </w:num>
+  <w:num w:numId="3">
+    <w:abstractNumId w:val="1"/>
+  </w:num>
+  <w:num w:numId="4">
+    <w:abstractNumId w:val="0"/>
+  </w:num>
+  <w:num w:numId="5">
+    <w:abstractNumId w:val="5"/>
+  </w:num>
+  <w:num w:numId="6">
+    <w:abstractNumId w:val="2"/>
+  </w:num>
+</w:numbering>
 </file>
 
 <file path=word/styles.xml><?xml version="1.0" encoding="utf-8"?>
@@ -2817,6 +5923,17 @@
       <w:rFonts w:ascii="Times New Roman" w:eastAsia="Times New Roman" w:hAnsi="Times New Roman" w:cs="Times New Roman"/>
       <w:sz w:val="24"/>
       <w:szCs w:val="24"/>
+    </w:rPr>
+  </w:style>
+  <w:style w:type="character" w:styleId="Strong">
+    <w:name w:val="Strong"/>
+    <w:basedOn w:val="DefaultParagraphFont"/>
+    <w:uiPriority w:val="22"/>
+    <w:qFormat/>
+    <w:rsid w:val="00BA7306"/>
+    <w:rPr>
+      <w:b/>
+      <w:bCs/>
     </w:rPr>
   </w:style>
 </w:styles>

</xml_diff>